<commit_message>
Added (4)member roles and (5)card questions
</commit_message>
<xml_diff>
--- a/MazeMatics - Software Requirements.docx
+++ b/MazeMatics - Software Requirements.docx
@@ -1,6 +1,6 @@
 
 <file path=word/document.xml><?xml version="1.0" encoding="utf-8"?>
-<w:document xmlns:wpc="http://schemas.microsoft.com/office/word/2010/wordprocessingCanvas" xmlns:cx="http://schemas.microsoft.com/office/drawing/2014/chartex" xmlns:cx1="http://schemas.microsoft.com/office/drawing/2015/9/8/chartex" xmlns:mc="http://schemas.openxmlformats.org/markup-compatibility/2006" xmlns:o="urn:schemas-microsoft-com:office:office" xmlns:r="http://schemas.openxmlformats.org/officeDocument/2006/relationships" xmlns:m="http://schemas.openxmlformats.org/officeDocument/2006/math" xmlns:v="urn:schemas-microsoft-com:vml" xmlns:wp14="http://schemas.microsoft.com/office/word/2010/wordprocessingDrawing" xmlns:wp="http://schemas.openxmlformats.org/drawingml/2006/wordprocessingDrawing" xmlns:w10="urn:schemas-microsoft-com:office:word" xmlns:w="http://schemas.openxmlformats.org/wordprocessingml/2006/main" xmlns:w14="http://schemas.microsoft.com/office/word/2010/wordml" xmlns:w15="http://schemas.microsoft.com/office/word/2012/wordml" xmlns:w16se="http://schemas.microsoft.com/office/word/2015/wordml/symex" xmlns:wpg="http://schemas.microsoft.com/office/word/2010/wordprocessingGroup" xmlns:wpi="http://schemas.microsoft.com/office/word/2010/wordprocessingInk" xmlns:wne="http://schemas.microsoft.com/office/word/2006/wordml" xmlns:wps="http://schemas.microsoft.com/office/word/2010/wordprocessingShape" mc:Ignorable="w14 w15 w16se wp14">
+<w:document xmlns:wpc="http://schemas.microsoft.com/office/word/2010/wordprocessingCanvas" xmlns:mc="http://schemas.openxmlformats.org/markup-compatibility/2006" xmlns:o="urn:schemas-microsoft-com:office:office" xmlns:r="http://schemas.openxmlformats.org/officeDocument/2006/relationships" xmlns:m="http://schemas.openxmlformats.org/officeDocument/2006/math" xmlns:v="urn:schemas-microsoft-com:vml" xmlns:wp14="http://schemas.microsoft.com/office/word/2010/wordprocessingDrawing" xmlns:wp="http://schemas.openxmlformats.org/drawingml/2006/wordprocessingDrawing" xmlns:w10="urn:schemas-microsoft-com:office:word" xmlns:w="http://schemas.openxmlformats.org/wordprocessingml/2006/main" xmlns:w14="http://schemas.microsoft.com/office/word/2010/wordml" xmlns:w15="http://schemas.microsoft.com/office/word/2012/wordml" xmlns:wpg="http://schemas.microsoft.com/office/word/2010/wordprocessingGroup" xmlns:wpi="http://schemas.microsoft.com/office/word/2010/wordprocessingInk" xmlns:wne="http://schemas.microsoft.com/office/word/2006/wordml" xmlns:wps="http://schemas.microsoft.com/office/word/2010/wordprocessingShape" mc:Ignorable="w14 w15 wp14">
   <w:body>
     <w:p>
       <w:pPr>
@@ -385,147 +385,10 @@
               <w:spacing w:after="0" w:line="259" w:lineRule="auto"/>
               <w:ind w:left="0" w:firstLine="0"/>
             </w:pPr>
+            <w:r>
+              <w:t>6/19/2017</w:t>
+            </w:r>
           </w:p>
-        </w:tc>
-        <w:tc>
-          <w:tcPr>
-            <w:tcW w:w="1152" w:type="dxa"/>
-            <w:tcBorders>
-              <w:top w:val="single" w:sz="6" w:space="0" w:color="000000"/>
-              <w:left w:val="single" w:sz="6" w:space="0" w:color="000000"/>
-              <w:bottom w:val="single" w:sz="6" w:space="0" w:color="000000"/>
-              <w:right w:val="single" w:sz="6" w:space="0" w:color="000000"/>
-            </w:tcBorders>
-          </w:tcPr>
-          <w:p>
-            <w:pPr>
-              <w:spacing w:after="0" w:line="259" w:lineRule="auto"/>
-              <w:ind w:left="0" w:firstLine="0"/>
-            </w:pPr>
-          </w:p>
-        </w:tc>
-        <w:tc>
-          <w:tcPr>
-            <w:tcW w:w="3744" w:type="dxa"/>
-            <w:tcBorders>
-              <w:top w:val="single" w:sz="6" w:space="0" w:color="000000"/>
-              <w:left w:val="single" w:sz="6" w:space="0" w:color="000000"/>
-              <w:bottom w:val="single" w:sz="6" w:space="0" w:color="000000"/>
-              <w:right w:val="single" w:sz="6" w:space="0" w:color="000000"/>
-            </w:tcBorders>
-          </w:tcPr>
-          <w:p>
-            <w:pPr>
-              <w:spacing w:after="0" w:line="259" w:lineRule="auto"/>
-              <w:ind w:left="0" w:firstLine="0"/>
-            </w:pPr>
-          </w:p>
-        </w:tc>
-        <w:tc>
-          <w:tcPr>
-            <w:tcW w:w="2304" w:type="dxa"/>
-            <w:tcBorders>
-              <w:top w:val="single" w:sz="6" w:space="0" w:color="000000"/>
-              <w:left w:val="single" w:sz="6" w:space="0" w:color="000000"/>
-              <w:bottom w:val="single" w:sz="6" w:space="0" w:color="000000"/>
-              <w:right w:val="single" w:sz="6" w:space="0" w:color="000000"/>
-            </w:tcBorders>
-          </w:tcPr>
-          <w:p>
-            <w:pPr>
-              <w:spacing w:after="0" w:line="259" w:lineRule="auto"/>
-              <w:ind w:left="2" w:firstLine="0"/>
-            </w:pPr>
-          </w:p>
-        </w:tc>
-      </w:tr>
-      <w:tr>
-        <w:trPr>
-          <w:trHeight w:val="620"/>
-        </w:trPr>
-        <w:tc>
-          <w:tcPr>
-            <w:tcW w:w="2304" w:type="dxa"/>
-            <w:tcBorders>
-              <w:top w:val="single" w:sz="6" w:space="0" w:color="000000"/>
-              <w:left w:val="single" w:sz="6" w:space="0" w:color="000000"/>
-              <w:bottom w:val="single" w:sz="6" w:space="0" w:color="000000"/>
-              <w:right w:val="single" w:sz="6" w:space="0" w:color="000000"/>
-            </w:tcBorders>
-          </w:tcPr>
-          <w:p>
-            <w:pPr>
-              <w:spacing w:after="0" w:line="259" w:lineRule="auto"/>
-              <w:ind w:left="0" w:firstLine="0"/>
-            </w:pPr>
-          </w:p>
-        </w:tc>
-        <w:tc>
-          <w:tcPr>
-            <w:tcW w:w="1152" w:type="dxa"/>
-            <w:tcBorders>
-              <w:top w:val="single" w:sz="6" w:space="0" w:color="000000"/>
-              <w:left w:val="single" w:sz="6" w:space="0" w:color="000000"/>
-              <w:bottom w:val="single" w:sz="6" w:space="0" w:color="000000"/>
-              <w:right w:val="single" w:sz="6" w:space="0" w:color="000000"/>
-            </w:tcBorders>
-          </w:tcPr>
-          <w:p>
-            <w:pPr>
-              <w:spacing w:after="0" w:line="259" w:lineRule="auto"/>
-              <w:ind w:left="1" w:firstLine="0"/>
-            </w:pPr>
-          </w:p>
-        </w:tc>
-        <w:tc>
-          <w:tcPr>
-            <w:tcW w:w="3744" w:type="dxa"/>
-            <w:tcBorders>
-              <w:top w:val="single" w:sz="6" w:space="0" w:color="000000"/>
-              <w:left w:val="single" w:sz="6" w:space="0" w:color="000000"/>
-              <w:bottom w:val="single" w:sz="6" w:space="0" w:color="000000"/>
-              <w:right w:val="single" w:sz="6" w:space="0" w:color="000000"/>
-            </w:tcBorders>
-          </w:tcPr>
-          <w:p>
-            <w:pPr>
-              <w:spacing w:after="0" w:line="259" w:lineRule="auto"/>
-              <w:ind w:left="0" w:firstLine="0"/>
-            </w:pPr>
-          </w:p>
-        </w:tc>
-        <w:tc>
-          <w:tcPr>
-            <w:tcW w:w="2304" w:type="dxa"/>
-            <w:tcBorders>
-              <w:top w:val="single" w:sz="6" w:space="0" w:color="000000"/>
-              <w:left w:val="single" w:sz="6" w:space="0" w:color="000000"/>
-              <w:bottom w:val="single" w:sz="6" w:space="0" w:color="000000"/>
-              <w:right w:val="single" w:sz="6" w:space="0" w:color="000000"/>
-            </w:tcBorders>
-          </w:tcPr>
-          <w:p>
-            <w:pPr>
-              <w:spacing w:after="0" w:line="259" w:lineRule="auto"/>
-              <w:ind w:left="0" w:firstLine="0"/>
-            </w:pPr>
-          </w:p>
-        </w:tc>
-      </w:tr>
-      <w:tr>
-        <w:trPr>
-          <w:trHeight w:val="622"/>
-        </w:trPr>
-        <w:tc>
-          <w:tcPr>
-            <w:tcW w:w="2304" w:type="dxa"/>
-            <w:tcBorders>
-              <w:top w:val="single" w:sz="6" w:space="0" w:color="000000"/>
-              <w:left w:val="single" w:sz="6" w:space="0" w:color="000000"/>
-              <w:bottom w:val="single" w:sz="6" w:space="0" w:color="000000"/>
-              <w:right w:val="single" w:sz="6" w:space="0" w:color="000000"/>
-            </w:tcBorders>
-          </w:tcPr>
           <w:p>
             <w:pPr>
               <w:spacing w:after="0" w:line="259" w:lineRule="auto"/>
@@ -565,6 +428,18 @@
               <w:spacing w:after="0" w:line="259" w:lineRule="auto"/>
               <w:ind w:left="0" w:firstLine="0"/>
             </w:pPr>
+            <w:r>
+              <w:t>Project outline and specifications</w:t>
+            </w:r>
+          </w:p>
+          <w:p>
+            <w:pPr>
+              <w:spacing w:after="0" w:line="259" w:lineRule="auto"/>
+              <w:ind w:left="0" w:firstLine="0"/>
+            </w:pPr>
+            <w:r>
+              <w:t>Images research</w:t>
+            </w:r>
           </w:p>
         </w:tc>
         <w:tc>
@@ -580,14 +455,36 @@
           <w:p>
             <w:pPr>
               <w:spacing w:after="0" w:line="259" w:lineRule="auto"/>
-              <w:ind w:left="0" w:firstLine="0"/>
+              <w:ind w:left="2" w:firstLine="0"/>
             </w:pPr>
+            <w:r>
+              <w:t>Full Team</w:t>
+            </w:r>
+          </w:p>
+          <w:p>
+            <w:pPr>
+              <w:spacing w:after="0" w:line="259" w:lineRule="auto"/>
+              <w:ind w:left="2" w:firstLine="0"/>
+            </w:pPr>
+            <w:proofErr w:type="spellStart"/>
+            <w:r>
+              <w:t>Chris.Korting</w:t>
+            </w:r>
+            <w:proofErr w:type="spellEnd"/>
+            <w:r>
+              <w:t xml:space="preserve">, </w:t>
+            </w:r>
+            <w:proofErr w:type="spellStart"/>
+            <w:r>
+              <w:t>K.Williamson</w:t>
+            </w:r>
+            <w:proofErr w:type="spellEnd"/>
           </w:p>
         </w:tc>
       </w:tr>
       <w:tr>
         <w:trPr>
-          <w:trHeight w:val="502"/>
+          <w:trHeight w:val="337"/>
         </w:trPr>
         <w:tc>
           <w:tcPr>
@@ -604,6 +501,9 @@
               <w:spacing w:after="0" w:line="259" w:lineRule="auto"/>
               <w:ind w:left="0" w:firstLine="0"/>
             </w:pPr>
+            <w:r>
+              <w:t>6/19/2017</w:t>
+            </w:r>
           </w:p>
         </w:tc>
         <w:tc>
@@ -638,6 +538,9 @@
               <w:spacing w:after="0" w:line="259" w:lineRule="auto"/>
               <w:ind w:left="0" w:firstLine="0"/>
             </w:pPr>
+            <w:r>
+              <w:t>Storyboard</w:t>
+            </w:r>
           </w:p>
         </w:tc>
         <w:tc>
@@ -655,6 +558,190 @@
               <w:spacing w:after="0" w:line="259" w:lineRule="auto"/>
               <w:ind w:left="0" w:firstLine="0"/>
             </w:pPr>
+            <w:r>
+              <w:t xml:space="preserve">Chris </w:t>
+            </w:r>
+            <w:proofErr w:type="spellStart"/>
+            <w:r>
+              <w:t>Qashat</w:t>
+            </w:r>
+            <w:proofErr w:type="spellEnd"/>
+          </w:p>
+        </w:tc>
+      </w:tr>
+      <w:tr>
+        <w:trPr>
+          <w:trHeight w:val="427"/>
+        </w:trPr>
+        <w:tc>
+          <w:tcPr>
+            <w:tcW w:w="2304" w:type="dxa"/>
+            <w:tcBorders>
+              <w:top w:val="single" w:sz="6" w:space="0" w:color="000000"/>
+              <w:left w:val="single" w:sz="6" w:space="0" w:color="000000"/>
+              <w:bottom w:val="single" w:sz="6" w:space="0" w:color="000000"/>
+              <w:right w:val="single" w:sz="6" w:space="0" w:color="000000"/>
+            </w:tcBorders>
+          </w:tcPr>
+          <w:p>
+            <w:pPr>
+              <w:spacing w:after="0" w:line="259" w:lineRule="auto"/>
+              <w:ind w:left="0" w:firstLine="0"/>
+            </w:pPr>
+            <w:r>
+              <w:t>6/19/2017</w:t>
+            </w:r>
+          </w:p>
+        </w:tc>
+        <w:tc>
+          <w:tcPr>
+            <w:tcW w:w="1152" w:type="dxa"/>
+            <w:tcBorders>
+              <w:top w:val="single" w:sz="6" w:space="0" w:color="000000"/>
+              <w:left w:val="single" w:sz="6" w:space="0" w:color="000000"/>
+              <w:bottom w:val="single" w:sz="6" w:space="0" w:color="000000"/>
+              <w:right w:val="single" w:sz="6" w:space="0" w:color="000000"/>
+            </w:tcBorders>
+          </w:tcPr>
+          <w:p>
+            <w:pPr>
+              <w:spacing w:after="0" w:line="259" w:lineRule="auto"/>
+              <w:ind w:left="0" w:firstLine="0"/>
+            </w:pPr>
+            <w:r>
+              <w:t>1.0</w:t>
+            </w:r>
+          </w:p>
+        </w:tc>
+        <w:tc>
+          <w:tcPr>
+            <w:tcW w:w="3744" w:type="dxa"/>
+            <w:tcBorders>
+              <w:top w:val="single" w:sz="6" w:space="0" w:color="000000"/>
+              <w:left w:val="single" w:sz="6" w:space="0" w:color="000000"/>
+              <w:bottom w:val="single" w:sz="6" w:space="0" w:color="000000"/>
+              <w:right w:val="single" w:sz="6" w:space="0" w:color="000000"/>
+            </w:tcBorders>
+          </w:tcPr>
+          <w:p>
+            <w:pPr>
+              <w:spacing w:after="0" w:line="259" w:lineRule="auto"/>
+              <w:ind w:left="0" w:firstLine="0"/>
+            </w:pPr>
+            <w:r>
+              <w:t>Screen configurations</w:t>
+            </w:r>
+          </w:p>
+          <w:p>
+            <w:pPr>
+              <w:spacing w:after="0" w:line="259" w:lineRule="auto"/>
+              <w:ind w:left="0" w:firstLine="0"/>
+            </w:pPr>
+            <w:r>
+              <w:t>MazeMatics.java</w:t>
+            </w:r>
+          </w:p>
+        </w:tc>
+        <w:tc>
+          <w:tcPr>
+            <w:tcW w:w="2304" w:type="dxa"/>
+            <w:tcBorders>
+              <w:top w:val="single" w:sz="6" w:space="0" w:color="000000"/>
+              <w:left w:val="single" w:sz="6" w:space="0" w:color="000000"/>
+              <w:bottom w:val="single" w:sz="6" w:space="0" w:color="000000"/>
+              <w:right w:val="single" w:sz="6" w:space="0" w:color="000000"/>
+            </w:tcBorders>
+          </w:tcPr>
+          <w:p>
+            <w:pPr>
+              <w:spacing w:after="0" w:line="259" w:lineRule="auto"/>
+              <w:ind w:left="0" w:firstLine="0"/>
+            </w:pPr>
+            <w:r>
+              <w:t>Jared Wyatt</w:t>
+            </w:r>
+          </w:p>
+        </w:tc>
+      </w:tr>
+      <w:tr>
+        <w:trPr>
+          <w:trHeight w:val="502"/>
+        </w:trPr>
+        <w:tc>
+          <w:tcPr>
+            <w:tcW w:w="2304" w:type="dxa"/>
+            <w:tcBorders>
+              <w:top w:val="single" w:sz="6" w:space="0" w:color="000000"/>
+              <w:left w:val="single" w:sz="6" w:space="0" w:color="000000"/>
+              <w:bottom w:val="single" w:sz="6" w:space="0" w:color="000000"/>
+              <w:right w:val="single" w:sz="6" w:space="0" w:color="000000"/>
+            </w:tcBorders>
+          </w:tcPr>
+          <w:p>
+            <w:pPr>
+              <w:spacing w:after="0" w:line="259" w:lineRule="auto"/>
+              <w:ind w:left="0" w:firstLine="0"/>
+            </w:pPr>
+            <w:r>
+              <w:t>6/20/2017</w:t>
+            </w:r>
+          </w:p>
+        </w:tc>
+        <w:tc>
+          <w:tcPr>
+            <w:tcW w:w="1152" w:type="dxa"/>
+            <w:tcBorders>
+              <w:top w:val="single" w:sz="6" w:space="0" w:color="000000"/>
+              <w:left w:val="single" w:sz="6" w:space="0" w:color="000000"/>
+              <w:bottom w:val="single" w:sz="6" w:space="0" w:color="000000"/>
+              <w:right w:val="single" w:sz="6" w:space="0" w:color="000000"/>
+            </w:tcBorders>
+          </w:tcPr>
+          <w:p>
+            <w:pPr>
+              <w:spacing w:after="0" w:line="259" w:lineRule="auto"/>
+              <w:ind w:left="1" w:firstLine="0"/>
+            </w:pPr>
+          </w:p>
+        </w:tc>
+        <w:tc>
+          <w:tcPr>
+            <w:tcW w:w="3744" w:type="dxa"/>
+            <w:tcBorders>
+              <w:top w:val="single" w:sz="6" w:space="0" w:color="000000"/>
+              <w:left w:val="single" w:sz="6" w:space="0" w:color="000000"/>
+              <w:bottom w:val="single" w:sz="6" w:space="0" w:color="000000"/>
+              <w:right w:val="single" w:sz="6" w:space="0" w:color="000000"/>
+            </w:tcBorders>
+          </w:tcPr>
+          <w:p>
+            <w:pPr>
+              <w:spacing w:after="0" w:line="259" w:lineRule="auto"/>
+              <w:ind w:left="0" w:firstLine="0"/>
+            </w:pPr>
+            <w:r>
+              <w:t>Software Requirements Template</w:t>
+            </w:r>
+          </w:p>
+        </w:tc>
+        <w:tc>
+          <w:tcPr>
+            <w:tcW w:w="2304" w:type="dxa"/>
+            <w:tcBorders>
+              <w:top w:val="single" w:sz="6" w:space="0" w:color="000000"/>
+              <w:left w:val="single" w:sz="6" w:space="0" w:color="000000"/>
+              <w:bottom w:val="single" w:sz="6" w:space="0" w:color="000000"/>
+              <w:right w:val="single" w:sz="6" w:space="0" w:color="000000"/>
+            </w:tcBorders>
+          </w:tcPr>
+          <w:p>
+            <w:pPr>
+              <w:spacing w:after="0" w:line="259" w:lineRule="auto"/>
+              <w:ind w:left="0" w:firstLine="0"/>
+            </w:pPr>
+            <w:r>
+              <w:t>Keyri Williamson</w:t>
+            </w:r>
           </w:p>
         </w:tc>
       </w:tr>
@@ -1305,7 +1392,22 @@
         <w:t>e game is to allow the users to practice math skills for SOL Math testing requirements in Virginia through interactive learning.</w:t>
       </w:r>
       <w:r>
-        <w:t xml:space="preserve">  </w:t>
+        <w:t xml:space="preserve"> </w:t>
+      </w:r>
+      <w:r>
+        <w:t>Team is currently focusing on 6</w:t>
+      </w:r>
+      <w:r>
+        <w:rPr>
+          <w:vertAlign w:val="superscript"/>
+        </w:rPr>
+        <w:t>th</w:t>
+      </w:r>
+      <w:r>
+        <w:t xml:space="preserve"> grade students with intentions to scale to different grade levels in the future.</w:t>
+      </w:r>
+      <w:r>
+        <w:t xml:space="preserve"> </w:t>
       </w:r>
     </w:p>
     <w:p>
@@ -1368,70 +1470,114 @@
     </w:p>
     <w:p>
       <w:pPr>
+        <w:pStyle w:val="ListParagraph"/>
         <w:numPr>
           <w:ilvl w:val="0"/>
-          <w:numId w:val="1"/>
-        </w:numPr>
-        <w:spacing w:after="26"/>
-        <w:ind w:right="234" w:hanging="412"/>
-      </w:pPr>
-      <w:r>
-        <w:t xml:space="preserve">Overall </w:t>
-      </w:r>
-      <w:r>
-        <w:t xml:space="preserve">Game </w:t>
-      </w:r>
-      <w:r>
-        <w:t xml:space="preserve">Description </w:t>
-      </w:r>
-      <w:r>
-        <w:tab/>
-      </w:r>
-      <w:r>
-        <w:rPr>
-          <w:rFonts w:ascii="Times New Roman" w:eastAsia="Times New Roman" w:hAnsi="Times New Roman" w:cs="Times New Roman"/>
-          <w:sz w:val="24"/>
-        </w:rPr>
-        <w:t xml:space="preserve"> </w:t>
-      </w:r>
-    </w:p>
-    <w:p>
-      <w:pPr>
-        <w:numPr>
-          <w:ilvl w:val="1"/>
-          <w:numId w:val="1"/>
+          <w:numId w:val="14"/>
         </w:numPr>
         <w:spacing w:after="26"/>
         <w:ind w:right="234"/>
       </w:pPr>
       <w:r>
-        <w:t>Add subtitles and page numbers</w:t>
+        <w:t>Process</w:t>
+      </w:r>
+      <w:r>
+        <w:t xml:space="preserve"> </w:t>
+      </w:r>
+      <w:r>
+        <w:t xml:space="preserve">Description </w:t>
+      </w:r>
+      <w:r>
+        <w:tab/>
+      </w:r>
+      <w:r>
+        <w:rPr>
+          <w:rFonts w:ascii="Times New Roman" w:eastAsia="Times New Roman" w:hAnsi="Times New Roman" w:cs="Times New Roman"/>
+          <w:sz w:val="24"/>
+        </w:rPr>
+        <w:t xml:space="preserve"> </w:t>
       </w:r>
     </w:p>
     <w:p>
       <w:pPr>
         <w:numPr>
           <w:ilvl w:val="1"/>
-          <w:numId w:val="1"/>
+          <w:numId w:val="14"/>
         </w:numPr>
         <w:spacing w:after="26"/>
         <w:ind w:right="234"/>
       </w:pPr>
       <w:r>
-        <w:t>Add subtitles and page numbers</w:t>
+        <w:t>P</w:t>
+      </w:r>
+      <w:r>
+        <w:t>urpose</w:t>
+      </w:r>
+      <w:r>
+        <w:tab/>
+      </w:r>
+      <w:r>
+        <w:tab/>
+      </w:r>
+      <w:r>
+        <w:tab/>
+      </w:r>
+      <w:r>
+        <w:tab/>
+      </w:r>
+      <w:r>
+        <w:tab/>
+      </w:r>
+      <w:r>
+        <w:tab/>
+      </w:r>
+      <w:r>
+        <w:tab/>
+      </w:r>
+      <w:r>
+        <w:tab/>
+        <w:t>p.4</w:t>
       </w:r>
     </w:p>
     <w:p>
       <w:pPr>
         <w:numPr>
           <w:ilvl w:val="1"/>
-          <w:numId w:val="1"/>
+          <w:numId w:val="14"/>
         </w:numPr>
         <w:spacing w:after="26"/>
         <w:ind w:right="234"/>
       </w:pPr>
       <w:r>
-        <w:t>Add subtitles and page numbers</w:t>
+        <w:t>Scope</w:t>
+      </w:r>
+      <w:r>
+        <w:tab/>
+      </w:r>
+      <w:r>
+        <w:tab/>
+      </w:r>
+      <w:r>
+        <w:tab/>
+      </w:r>
+      <w:r>
+        <w:tab/>
+      </w:r>
+      <w:r>
+        <w:tab/>
+      </w:r>
+      <w:r>
+        <w:tab/>
+      </w:r>
+      <w:r>
+        <w:tab/>
+      </w:r>
+      <w:r>
+        <w:tab/>
+      </w:r>
+      <w:r>
+        <w:tab/>
+        <w:t>p.4</w:t>
       </w:r>
     </w:p>
     <w:p>
@@ -1444,13 +1590,13 @@
       <w:pPr>
         <w:numPr>
           <w:ilvl w:val="0"/>
-          <w:numId w:val="1"/>
+          <w:numId w:val="14"/>
         </w:numPr>
         <w:spacing w:after="33"/>
-        <w:ind w:right="234" w:hanging="412"/>
-      </w:pPr>
-      <w:r>
-        <w:t xml:space="preserve">Specific Requirements </w:t>
+        <w:ind w:right="234"/>
+      </w:pPr>
+      <w:r>
+        <w:t>Overall Game Description</w:t>
       </w:r>
       <w:r>
         <w:tab/>
@@ -1460,40 +1606,433 @@
       <w:pPr>
         <w:numPr>
           <w:ilvl w:val="1"/>
-          <w:numId w:val="1"/>
+          <w:numId w:val="14"/>
         </w:numPr>
         <w:spacing w:after="26"/>
         <w:ind w:right="234"/>
       </w:pPr>
       <w:r>
-        <w:t>Add subtitles and page numbers</w:t>
+        <w:t>Product Perspective</w:t>
+      </w:r>
+      <w:r>
+        <w:tab/>
+      </w:r>
+      <w:r>
+        <w:tab/>
+      </w:r>
+      <w:r>
+        <w:tab/>
+      </w:r>
+      <w:r>
+        <w:tab/>
+      </w:r>
+      <w:r>
+        <w:tab/>
+      </w:r>
+      <w:r>
+        <w:tab/>
+      </w:r>
+      <w:r>
+        <w:tab/>
+        <w:t>p.4</w:t>
       </w:r>
     </w:p>
     <w:p>
       <w:pPr>
         <w:numPr>
           <w:ilvl w:val="1"/>
-          <w:numId w:val="1"/>
+          <w:numId w:val="14"/>
         </w:numPr>
         <w:spacing w:after="26"/>
         <w:ind w:right="234"/>
       </w:pPr>
       <w:r>
-        <w:t>Add subtitles and page numbers</w:t>
+        <w:t>User Characteristics</w:t>
+      </w:r>
+      <w:r>
+        <w:tab/>
+      </w:r>
+      <w:r>
+        <w:tab/>
+      </w:r>
+      <w:r>
+        <w:tab/>
+      </w:r>
+      <w:r>
+        <w:tab/>
+      </w:r>
+      <w:r>
+        <w:tab/>
+      </w:r>
+      <w:r>
+        <w:tab/>
+      </w:r>
+      <w:r>
+        <w:tab/>
+        <w:t>p.5</w:t>
       </w:r>
     </w:p>
     <w:p>
       <w:pPr>
         <w:numPr>
           <w:ilvl w:val="1"/>
-          <w:numId w:val="1"/>
+          <w:numId w:val="14"/>
         </w:numPr>
         <w:spacing w:after="26"/>
         <w:ind w:right="234"/>
       </w:pPr>
       <w:r>
-        <w:t>Add subtitles and page numbers</w:t>
-      </w:r>
+        <w:t>Constraints</w:t>
+      </w:r>
+      <w:r>
+        <w:tab/>
+      </w:r>
+      <w:r>
+        <w:tab/>
+      </w:r>
+      <w:r>
+        <w:tab/>
+      </w:r>
+      <w:r>
+        <w:tab/>
+      </w:r>
+      <w:r>
+        <w:tab/>
+      </w:r>
+      <w:r>
+        <w:tab/>
+      </w:r>
+      <w:r>
+        <w:tab/>
+      </w:r>
+      <w:r>
+        <w:tab/>
+        <w:t>p.5</w:t>
+      </w:r>
+    </w:p>
+    <w:p>
+      <w:pPr>
+        <w:numPr>
+          <w:ilvl w:val="1"/>
+          <w:numId w:val="14"/>
+        </w:numPr>
+        <w:spacing w:after="26"/>
+        <w:ind w:right="234"/>
+      </w:pPr>
+      <w:r>
+        <w:t>Assumptions and Dependencies</w:t>
+      </w:r>
+      <w:r>
+        <w:tab/>
+      </w:r>
+      <w:r>
+        <w:tab/>
+      </w:r>
+      <w:r>
+        <w:tab/>
+      </w:r>
+      <w:r>
+        <w:tab/>
+      </w:r>
+      <w:r>
+        <w:tab/>
+        <w:t>p.6</w:t>
+      </w:r>
+    </w:p>
+    <w:p>
+      <w:pPr>
+        <w:spacing w:after="26"/>
+        <w:ind w:left="1060" w:right="234" w:firstLine="0"/>
+      </w:pPr>
+    </w:p>
+    <w:p>
+      <w:pPr>
+        <w:pStyle w:val="ListParagraph"/>
+        <w:numPr>
+          <w:ilvl w:val="0"/>
+          <w:numId w:val="14"/>
+        </w:numPr>
+        <w:spacing w:after="26"/>
+        <w:ind w:right="234"/>
+      </w:pPr>
+      <w:r>
+        <w:t>Specific Requirements</w:t>
+      </w:r>
+    </w:p>
+    <w:p>
+      <w:pPr>
+        <w:pStyle w:val="ListParagraph"/>
+        <w:numPr>
+          <w:ilvl w:val="1"/>
+          <w:numId w:val="14"/>
+        </w:numPr>
+        <w:spacing w:after="26"/>
+        <w:ind w:right="234"/>
+      </w:pPr>
+      <w:r>
+        <w:t>Usability</w:t>
+      </w:r>
+      <w:r>
+        <w:tab/>
+      </w:r>
+      <w:r>
+        <w:tab/>
+      </w:r>
+      <w:r>
+        <w:tab/>
+      </w:r>
+      <w:r>
+        <w:tab/>
+      </w:r>
+      <w:r>
+        <w:tab/>
+      </w:r>
+      <w:r>
+        <w:tab/>
+      </w:r>
+      <w:r>
+        <w:tab/>
+      </w:r>
+      <w:r>
+        <w:tab/>
+        <w:t>p.6</w:t>
+      </w:r>
+    </w:p>
+    <w:p>
+      <w:pPr>
+        <w:pStyle w:val="ListParagraph"/>
+        <w:numPr>
+          <w:ilvl w:val="1"/>
+          <w:numId w:val="14"/>
+        </w:numPr>
+        <w:spacing w:after="26"/>
+        <w:ind w:right="234"/>
+      </w:pPr>
+      <w:r>
+        <w:t>Reliability</w:t>
+      </w:r>
+      <w:r>
+        <w:tab/>
+      </w:r>
+      <w:r>
+        <w:tab/>
+      </w:r>
+      <w:r>
+        <w:tab/>
+      </w:r>
+      <w:r>
+        <w:tab/>
+      </w:r>
+      <w:r>
+        <w:tab/>
+      </w:r>
+      <w:r>
+        <w:tab/>
+      </w:r>
+      <w:r>
+        <w:tab/>
+      </w:r>
+      <w:r>
+        <w:tab/>
+        <w:t>p.7</w:t>
+      </w:r>
+    </w:p>
+    <w:p>
+      <w:pPr>
+        <w:pStyle w:val="ListParagraph"/>
+        <w:numPr>
+          <w:ilvl w:val="1"/>
+          <w:numId w:val="14"/>
+        </w:numPr>
+        <w:spacing w:after="26"/>
+        <w:ind w:right="234"/>
+      </w:pPr>
+      <w:r>
+        <w:t>Online User Documentation and Help System Requirements</w:t>
+      </w:r>
+      <w:r>
+        <w:tab/>
+        <w:t>p.8</w:t>
+      </w:r>
+    </w:p>
+    <w:p>
+      <w:pPr>
+        <w:pStyle w:val="ListParagraph"/>
+        <w:numPr>
+          <w:ilvl w:val="1"/>
+          <w:numId w:val="14"/>
+        </w:numPr>
+        <w:spacing w:after="26"/>
+        <w:ind w:right="234"/>
+      </w:pPr>
+      <w:r>
+        <w:t>Interfaces</w:t>
+      </w:r>
+      <w:r>
+        <w:tab/>
+      </w:r>
+      <w:r>
+        <w:tab/>
+      </w:r>
+      <w:r>
+        <w:tab/>
+      </w:r>
+      <w:r>
+        <w:tab/>
+      </w:r>
+      <w:r>
+        <w:tab/>
+      </w:r>
+      <w:r>
+        <w:tab/>
+      </w:r>
+      <w:r>
+        <w:tab/>
+      </w:r>
+      <w:r>
+        <w:tab/>
+        <w:t>p.8</w:t>
+      </w:r>
+    </w:p>
+    <w:p>
+      <w:pPr>
+        <w:spacing w:after="26"/>
+        <w:ind w:left="1060" w:right="234" w:firstLine="0"/>
+      </w:pPr>
+    </w:p>
+    <w:p>
+      <w:pPr>
+        <w:pStyle w:val="ListParagraph"/>
+        <w:numPr>
+          <w:ilvl w:val="0"/>
+          <w:numId w:val="14"/>
+        </w:numPr>
+        <w:spacing w:after="26"/>
+        <w:ind w:right="234"/>
+      </w:pPr>
+      <w:r>
+        <w:t>Member Roles</w:t>
+      </w:r>
+      <w:r>
+        <w:tab/>
+      </w:r>
+      <w:r>
+        <w:tab/>
+      </w:r>
+      <w:r>
+        <w:tab/>
+      </w:r>
+      <w:r>
+        <w:tab/>
+      </w:r>
+      <w:r>
+        <w:tab/>
+      </w:r>
+      <w:r>
+        <w:tab/>
+      </w:r>
+      <w:r>
+        <w:tab/>
+      </w:r>
+      <w:r>
+        <w:tab/>
+      </w:r>
+      <w:r>
+        <w:tab/>
+        <w:t>p.9</w:t>
+      </w:r>
+    </w:p>
+    <w:p>
+      <w:pPr>
+        <w:spacing w:after="26"/>
+        <w:ind w:right="234"/>
+      </w:pPr>
+    </w:p>
+    <w:p>
+      <w:pPr>
+        <w:pStyle w:val="ListParagraph"/>
+        <w:numPr>
+          <w:ilvl w:val="0"/>
+          <w:numId w:val="14"/>
+        </w:numPr>
+        <w:spacing w:after="26"/>
+        <w:ind w:right="234"/>
+      </w:pPr>
+      <w:r>
+        <w:t>Card Questions</w:t>
+      </w:r>
+    </w:p>
+    <w:p>
+      <w:pPr>
+        <w:spacing w:after="26"/>
+        <w:ind w:left="730" w:right="234" w:firstLine="710"/>
+      </w:pPr>
+      <w:r>
+        <w:t xml:space="preserve">5.1 </w:t>
+      </w:r>
+      <w:r>
+        <w:t>The Lens of Inner Contradiction</w:t>
+      </w:r>
+      <w:r>
+        <w:tab/>
+      </w:r>
+      <w:r>
+        <w:tab/>
+      </w:r>
+      <w:r>
+        <w:tab/>
+      </w:r>
+      <w:r>
+        <w:tab/>
+      </w:r>
+      <w:r>
+        <w:tab/>
+        <w:t>p.10</w:t>
+      </w:r>
+    </w:p>
+    <w:p>
+      <w:pPr>
+        <w:spacing w:after="26"/>
+        <w:ind w:left="730" w:right="234" w:firstLine="710"/>
+      </w:pPr>
+      <w:r>
+        <w:t>5.2 The Lens of the Team</w:t>
+      </w:r>
+      <w:r>
+        <w:tab/>
+      </w:r>
+      <w:r>
+        <w:tab/>
+      </w:r>
+      <w:r>
+        <w:tab/>
+      </w:r>
+      <w:r>
+        <w:tab/>
+      </w:r>
+      <w:r>
+        <w:tab/>
+      </w:r>
+      <w:r>
+        <w:tab/>
+        <w:t>p.10</w:t>
+      </w:r>
+      <w:bookmarkStart w:id="0" w:name="_GoBack"/>
+      <w:bookmarkEnd w:id="0"/>
+    </w:p>
+    <w:p>
+      <w:pPr>
+        <w:pStyle w:val="ListParagraph"/>
+        <w:spacing w:after="26"/>
+        <w:ind w:left="1060" w:right="234" w:firstLine="0"/>
+      </w:pPr>
+    </w:p>
+    <w:p>
+      <w:pPr>
+        <w:pStyle w:val="ListParagraph"/>
+        <w:spacing w:after="26"/>
+        <w:ind w:left="1060" w:right="234" w:firstLine="0"/>
+      </w:pPr>
     </w:p>
     <w:p>
       <w:pPr>
@@ -1608,6 +2147,7 @@
     <w:p/>
     <w:p/>
     <w:p/>
+    <w:p/>
     <w:p>
       <w:pPr>
         <w:pStyle w:val="Heading2"/>
@@ -1640,7 +2180,10 @@
         <w:t xml:space="preserve"> </w:t>
       </w:r>
       <w:r>
-        <w:t>Overall Game Description</w:t>
+        <w:t>Process</w:t>
+      </w:r>
+      <w:r>
+        <w:t xml:space="preserve"> Description</w:t>
       </w:r>
       <w:r>
         <w:t xml:space="preserve"> </w:t>
@@ -1757,7 +2300,11 @@
         <w:t xml:space="preserve">.  The document will be updated </w:t>
       </w:r>
       <w:r>
-        <w:t xml:space="preserve">and maintained by the project leader </w:t>
+        <w:t xml:space="preserve">and </w:t>
+      </w:r>
+      <w:r>
+        <w:lastRenderedPageBreak/>
+        <w:t xml:space="preserve">maintained by the project leader </w:t>
       </w:r>
       <w:r>
         <w:t xml:space="preserve">as the requirements grow and change over the design and development process.   </w:t>
@@ -1813,9 +2360,6 @@
       <w:r>
         <w:t xml:space="preserve">Product Perspective   </w:t>
       </w:r>
-      <w:r>
-        <w:t>(</w:t>
-      </w:r>
     </w:p>
     <w:p>
       <w:pPr>
@@ -1834,16 +2378,6 @@
       <w:r>
         <w:t xml:space="preserve">User Interfaces </w:t>
       </w:r>
-      <w:r>
-        <w:rPr>
-          <w:b/>
-          <w:i w:val="0"/>
-        </w:rPr>
-        <w:t>(replace example content below)</w:t>
-      </w:r>
-      <w:r>
-        <w:t xml:space="preserve">  </w:t>
-      </w:r>
     </w:p>
     <w:p>
       <w:pPr>
@@ -1851,7 +2385,7 @@
         <w:ind w:left="-5" w:right="234"/>
       </w:pPr>
       <w:r>
-        <w:t xml:space="preserve">The interface for the students will be entertaining and engaging.  The function of the buttons will be easy to understand and simple to use.  Menus will be interactive and easily accessible throughout the game.  Once the game is in playing mode, everything a player/student needs will be clearly visible on the screen and easily accessible.  Students will the find the most basic functions of the game fun to play, from character creation to the educational exercises. </w:t>
+        <w:t xml:space="preserve">The interface for the students will be entertaining and engaging.  The function of the buttons will be easy to understand and simple to use.  Menus will be interactive and easily accessible throughout the game.  Once the game is in playing mode, everything a player/student needs will be clearly visible on the screen and easily accessible.  </w:t>
       </w:r>
     </w:p>
     <w:p>
@@ -1871,16 +2405,6 @@
       <w:r>
         <w:t xml:space="preserve">Hardware Interfaces </w:t>
       </w:r>
-      <w:r>
-        <w:rPr>
-          <w:b/>
-          <w:i w:val="0"/>
-        </w:rPr>
-        <w:t>(replace example content below)</w:t>
-      </w:r>
-      <w:r>
-        <w:t xml:space="preserve">  </w:t>
-      </w:r>
     </w:p>
     <w:p>
       <w:pPr>
@@ -1888,7 +2412,13 @@
         <w:ind w:left="-5" w:right="234"/>
       </w:pPr>
       <w:r>
-        <w:t xml:space="preserve">The product is required to operate on both Macintosh and Windows systems. As such, the game should be able to adjust to one button mouse input or two button mouse input depending on the system it’s running on. </w:t>
+        <w:t>The product is required t</w:t>
+      </w:r>
+      <w:r>
+        <w:t xml:space="preserve">o operate on </w:t>
+      </w:r>
+      <w:r>
+        <w:t xml:space="preserve">Windows systems. </w:t>
       </w:r>
     </w:p>
     <w:p>
@@ -1897,16 +2427,13 @@
         <w:ind w:left="-5" w:right="234"/>
       </w:pPr>
       <w:r>
-        <w:t>The keyboard will also play an integral role in the student's interaction with the game. Answers to some questions will have to be typed in, and the character movement will be accomplished using either the mouse or the keyboard.</w:t>
-      </w:r>
-      <w:r>
-        <w:rPr>
-          <w:i/>
-        </w:rPr>
-        <w:t xml:space="preserve"> </w:t>
-      </w:r>
-      <w:r>
-        <w:t xml:space="preserve"> </w:t>
+        <w:t xml:space="preserve">The keyboard </w:t>
+      </w:r>
+      <w:r>
+        <w:t>is required for student</w:t>
+      </w:r>
+      <w:r>
+        <w:t xml:space="preserve"> interaction with the game. </w:t>
       </w:r>
     </w:p>
     <w:p>
@@ -1915,7 +2442,46 @@
         <w:ind w:left="-5" w:right="234"/>
       </w:pPr>
       <w:r>
-        <w:t xml:space="preserve">It will be possible to transfer the students results to a server with any standard networking hardware. </w:t>
+        <w:t>No a</w:t>
+      </w:r>
+      <w:r>
+        <w:t xml:space="preserve">nswers </w:t>
+      </w:r>
+      <w:r>
+        <w:t>require typing</w:t>
+      </w:r>
+      <w:r>
+        <w:t>, and the character movement w</w:t>
+      </w:r>
+      <w:r>
+        <w:t>ill be accomplished using the</w:t>
+      </w:r>
+      <w:r>
+        <w:t xml:space="preserve"> keyboard.</w:t>
+      </w:r>
+      <w:r>
+        <w:t xml:space="preserve"> Answers are multiple choice and fill in blanks with available answers. Students will engage in a maze li</w:t>
+      </w:r>
+      <w:r>
+        <w:t>ke atmosphere by navigating</w:t>
+      </w:r>
+      <w:r>
+        <w:t xml:space="preserve"> the character tow</w:t>
+      </w:r>
+      <w:r>
+        <w:t>ards the proximity of their selected answer</w:t>
+      </w:r>
+      <w:r>
+        <w:t xml:space="preserve">. </w:t>
+      </w:r>
+      <w:r>
+        <w:rPr>
+          <w:i/>
+        </w:rPr>
+        <w:t xml:space="preserve"> </w:t>
+      </w:r>
+      <w:r>
+        <w:t xml:space="preserve"> </w:t>
       </w:r>
     </w:p>
     <w:p>
@@ -1924,11 +2490,13 @@
         <w:ind w:left="-5" w:right="234"/>
       </w:pPr>
       <w:r>
-        <w:t xml:space="preserve">The graphical content will be at most 256 colors at a resolution of 640x480. This will allow for the game to be played on older computers commonly found in elementary schools. The </w:t>
-      </w:r>
-      <w:r>
-        <w:lastRenderedPageBreak/>
-        <w:t xml:space="preserve">amount of graphical content will also be limited to ensure that the total size of the game remains under the 80mb limit. </w:t>
+        <w:t xml:space="preserve">The graphical content will be at most 256 colors at a resolution of 640x480. This will allow for the game to be played on older computers commonly found in </w:t>
+      </w:r>
+      <w:r>
+        <w:t xml:space="preserve">Virginia Beach, VA </w:t>
+      </w:r>
+      <w:r>
+        <w:t xml:space="preserve">schools. The amount of graphical content will also be limited to ensure that the total size of the game remains under the 80mb limit. </w:t>
       </w:r>
     </w:p>
     <w:p>
@@ -1936,6 +2504,7 @@
         <w:pStyle w:val="Heading4"/>
         <w:ind w:left="-5" w:right="85"/>
       </w:pPr>
+      <w:proofErr w:type="gramStart"/>
       <w:r>
         <w:t>2.1.4</w:t>
       </w:r>
@@ -1946,20 +2515,14 @@
         <w:t xml:space="preserve"> </w:t>
       </w:r>
       <w:r>
-        <w:t xml:space="preserve"> Operations </w:t>
-      </w:r>
+        <w:t xml:space="preserve"> Operations</w:t>
+      </w:r>
+      <w:proofErr w:type="gramEnd"/>
       <w:r>
         <w:t xml:space="preserve"> </w:t>
       </w:r>
       <w:r>
-        <w:rPr>
-          <w:b/>
-          <w:i w:val="0"/>
-        </w:rPr>
-        <w:t>(replace example content below)</w:t>
-      </w:r>
-      <w:r>
-        <w:t xml:space="preserve">  </w:t>
+        <w:t xml:space="preserve"> </w:t>
       </w:r>
     </w:p>
     <w:p>
@@ -1971,24 +2534,7 @@
         <w:t>The game will provide the following minimal operations</w:t>
       </w:r>
       <w:r>
-        <w:t xml:space="preserve"> </w:t>
-      </w:r>
-      <w:r>
-        <w:rPr>
-          <w:b/>
-          <w:i/>
-        </w:rPr>
-        <w:t>(replace example content below)</w:t>
-      </w:r>
-      <w:r>
-        <w:rPr>
-          <w:b/>
-          <w:i/>
-        </w:rPr>
         <w:t>:</w:t>
-      </w:r>
-      <w:r>
-        <w:t xml:space="preserve">  </w:t>
       </w:r>
     </w:p>
     <w:p>
@@ -2000,25 +2546,31 @@
         <w:ind w:right="234" w:hanging="360"/>
       </w:pPr>
       <w:r>
-        <w:t xml:space="preserve">Teach Math and English to grade levels 1 &amp; 2 in an entertaining </w:t>
+        <w:t xml:space="preserve">Practice SOL </w:t>
+      </w:r>
+      <w:r>
+        <w:t xml:space="preserve">Math </w:t>
+      </w:r>
+      <w:r>
+        <w:t>to 6</w:t>
+      </w:r>
+      <w:r>
+        <w:rPr>
+          <w:vertAlign w:val="superscript"/>
+        </w:rPr>
+        <w:t>th</w:t>
+      </w:r>
+      <w:r>
+        <w:t xml:space="preserve"> graders </w:t>
+      </w:r>
+      <w:r>
+        <w:t xml:space="preserve">in an entertaining </w:t>
       </w:r>
       <w:r>
         <w:t>and engaging</w:t>
       </w:r>
       <w:r>
         <w:t xml:space="preserve"> manner.  </w:t>
-      </w:r>
-    </w:p>
-    <w:p>
-      <w:pPr>
-        <w:numPr>
-          <w:ilvl w:val="0"/>
-          <w:numId w:val="6"/>
-        </w:numPr>
-        <w:ind w:right="234" w:hanging="360"/>
-      </w:pPr>
-      <w:r>
-        <w:t xml:space="preserve">Provide functionality for teachers to track and evaluate student progress. </w:t>
       </w:r>
     </w:p>
     <w:p>
@@ -2043,7 +2595,23 @@
         <w:ind w:right="234" w:hanging="360"/>
       </w:pPr>
       <w:r>
-        <w:t xml:space="preserve">Provide difficulty levels to cater the skill level of the users.  </w:t>
+        <w:t>Provide difficulty levels to cater the skill level of the users.</w:t>
+      </w:r>
+    </w:p>
+    <w:p>
+      <w:pPr>
+        <w:numPr>
+          <w:ilvl w:val="0"/>
+          <w:numId w:val="6"/>
+        </w:numPr>
+        <w:spacing w:after="90"/>
+        <w:ind w:right="234" w:hanging="360"/>
+      </w:pPr>
+      <w:r>
+        <w:t>Utilize maze puzzles in combination to math exercise for a play role experience.</w:t>
+      </w:r>
+      <w:r>
+        <w:t xml:space="preserve">  </w:t>
       </w:r>
     </w:p>
     <w:p>
@@ -2067,16 +2635,7 @@
         <w:t xml:space="preserve">User </w:t>
       </w:r>
       <w:r>
-        <w:t>Characteristics (</w:t>
-      </w:r>
-      <w:r>
-        <w:rPr>
-          <w:i/>
-        </w:rPr>
-        <w:t>replace example content below)</w:t>
-      </w:r>
-      <w:r>
-        <w:t xml:space="preserve"> </w:t>
+        <w:t xml:space="preserve">Characteristics </w:t>
       </w:r>
     </w:p>
     <w:p>
@@ -2084,7 +2643,33 @@
         <w:ind w:left="-5" w:right="234"/>
       </w:pPr>
       <w:r>
-        <w:t xml:space="preserve">This game is targeted directly towards children attending Grades 1 and 2.  These grades typically correspond to ages ranging from 6 to 8 years.  At this stage in school, children are expected to have rudimentary reading and math skills. Children in this age range tend to have very short attention spans, and great effort must be put in to maintaining their interest.  They also tend to be very curious, and may inadvertently cause problems as a result. </w:t>
+        <w:t xml:space="preserve">This game is targeted directly towards children attending </w:t>
+      </w:r>
+      <w:r>
+        <w:t>6</w:t>
+      </w:r>
+      <w:r>
+        <w:rPr>
+          <w:vertAlign w:val="superscript"/>
+        </w:rPr>
+        <w:t>th</w:t>
+      </w:r>
+      <w:r>
+        <w:t xml:space="preserve"> Grade, ages ranging from 11 to 13</w:t>
+      </w:r>
+      <w:r>
+        <w:t xml:space="preserve"> years.  </w:t>
+      </w:r>
+      <w:r>
+        <w:t xml:space="preserve">With the growth of technology, children in this age range have access to electronics, and are actively engaged with gaming and social media.  Utilizing </w:t>
+      </w:r>
+      <w:proofErr w:type="spellStart"/>
+      <w:r>
+        <w:t>MazeMatics</w:t>
+      </w:r>
+      <w:proofErr w:type="spellEnd"/>
+      <w:r>
+        <w:t xml:space="preserve"> as a learning tool, users will enjoy the different learning environment from traditional schooling while merging technology tools they are comfortable using.</w:t>
       </w:r>
     </w:p>
     <w:p>
@@ -2101,7 +2686,18 @@
         <w:ind w:left="-5" w:right="234"/>
       </w:pPr>
       <w:r>
-        <w:t xml:space="preserve">Most children probably have had access to computers at home, but this cannot be guaranteed, so some children may not have the computer skills necessary to operate the game without guidance.  However, they are generally very good at following patterns and can be taught fairly easily. </w:t>
+        <w:t xml:space="preserve">Users who lack access to personal computers at home, </w:t>
+      </w:r>
+      <w:proofErr w:type="spellStart"/>
+      <w:r>
+        <w:t>MazeMatics</w:t>
+      </w:r>
+      <w:proofErr w:type="spellEnd"/>
+      <w:r>
+        <w:t xml:space="preserve"> is a great way to involve them in technology use, teach them motor skills, and keyboard controls, all while learning mathematics.</w:t>
+      </w:r>
+      <w:r>
+        <w:t xml:space="preserve"> </w:t>
       </w:r>
     </w:p>
     <w:p>
@@ -2115,28 +2711,18 @@
     </w:p>
     <w:p>
       <w:pPr>
-        <w:ind w:left="-5" w:right="234"/>
-      </w:pPr>
-      <w:r>
-        <w:t xml:space="preserve">Starting with ages between 6-8 years, girls and boys show very different characteristics from each other. They will have very different interests and sources of entertainment: a factor that cannot be ignored. Also, girls tend to be more mentally advanced and developed than boys. </w:t>
-      </w:r>
-    </w:p>
-    <w:p>
-      <w:pPr>
-        <w:spacing w:after="0" w:line="259" w:lineRule="auto"/>
-        <w:ind w:left="0" w:firstLine="0"/>
-      </w:pPr>
-      <w:r>
-        <w:t xml:space="preserve"> </w:t>
-      </w:r>
-    </w:p>
-    <w:p>
-      <w:pPr>
         <w:spacing w:after="113"/>
         <w:ind w:left="-5" w:right="234"/>
       </w:pPr>
       <w:r>
-        <w:t xml:space="preserve">Because the game is intended for in school use, teachers will be administrating the game, and must also be considered.  Teachers represent a much more varied age range and background than children, but it can be assumed that they will have basic computer skills, such as word and spreadsheet processing, e-mail and web browsing. </w:t>
+        <w:lastRenderedPageBreak/>
+        <w:t>Because the game is intended for in school use, teachers will be administrating the game, and must also be considered.  Teachers represent a much more varied age range and background than children, but it can be assumed that they will have basic computer skills, such as word and spreadsheet pro</w:t>
+      </w:r>
+      <w:r>
+        <w:t>cessing</w:t>
+      </w:r>
+      <w:r>
+        <w:t xml:space="preserve">. </w:t>
       </w:r>
     </w:p>
     <w:p>
@@ -2160,13 +2746,7 @@
         <w:t xml:space="preserve"> </w:t>
       </w:r>
       <w:r>
-        <w:rPr>
-          <w:i/>
-        </w:rPr>
-        <w:t>(replace example content below)</w:t>
-      </w:r>
-      <w:r>
-        <w:t xml:space="preserve">  </w:t>
+        <w:t xml:space="preserve"> </w:t>
       </w:r>
     </w:p>
     <w:p>
@@ -2229,24 +2809,6 @@
       </w:r>
       <w:r>
         <w:t xml:space="preserve">: Pentium 60, 16 MB ram, 80 MB HDD space, Mouse, SVGA video card, 2x, or better, speed CD-ROM, DirectX compatible sound card. </w:t>
-      </w:r>
-    </w:p>
-    <w:p>
-      <w:pPr>
-        <w:numPr>
-          <w:ilvl w:val="1"/>
-          <w:numId w:val="7"/>
-        </w:numPr>
-        <w:ind w:right="234" w:hanging="360"/>
-      </w:pPr>
-      <w:r>
-        <w:rPr>
-          <w:b/>
-        </w:rPr>
-        <w:t>Mac OS 7.6 and up:</w:t>
-      </w:r>
-      <w:r>
-        <w:t xml:space="preserve"> 16 MB ram, 80 MB HDD space, Mouse, SVGA video card, 2x, or better, speed CD-ROM, Monitor Requires 640x480, 256 color </w:t>
       </w:r>
     </w:p>
     <w:p>
@@ -2271,9 +2833,38 @@
         <w:ind w:right="234" w:hanging="360"/>
       </w:pPr>
       <w:r>
-        <w:lastRenderedPageBreak/>
-        <w:t xml:space="preserve">The designers will coordinate with teachers, parents, children entertainers, child psychologists and other educators in the development of the software. This is to ensure that the subject matter and educational material is appropriate for the students. </w:t>
-      </w:r>
+        <w:t>The designers will coordinate with teachers</w:t>
+      </w:r>
+      <w:r>
+        <w:t>, parents, and children</w:t>
+      </w:r>
+      <w:r>
+        <w:t xml:space="preserve">. This is to ensure that the subject matter and educational material is appropriate for the students. </w:t>
+      </w:r>
+    </w:p>
+    <w:p>
+      <w:pPr>
+        <w:spacing w:after="112"/>
+        <w:ind w:left="982" w:right="234" w:firstLine="0"/>
+      </w:pPr>
+    </w:p>
+    <w:p>
+      <w:pPr>
+        <w:spacing w:after="112"/>
+        <w:ind w:left="982" w:right="234" w:firstLine="0"/>
+      </w:pPr>
+    </w:p>
+    <w:p>
+      <w:pPr>
+        <w:spacing w:after="112"/>
+        <w:ind w:left="982" w:right="234" w:firstLine="0"/>
+      </w:pPr>
+    </w:p>
+    <w:p>
+      <w:pPr>
+        <w:spacing w:after="112"/>
+        <w:ind w:left="982" w:right="234" w:firstLine="0"/>
+      </w:pPr>
     </w:p>
     <w:p>
       <w:pPr>
@@ -2291,17 +2882,6 @@
       </w:r>
       <w:r>
         <w:t xml:space="preserve">Assumptions and Dependencies </w:t>
-      </w:r>
-      <w:bookmarkStart w:id="0" w:name="_GoBack"/>
-      <w:bookmarkEnd w:id="0"/>
-      <w:r>
-        <w:rPr>
-          <w:i/>
-        </w:rPr>
-        <w:t>(replace example content below)</w:t>
-      </w:r>
-      <w:r>
-        <w:t xml:space="preserve">  </w:t>
       </w:r>
     </w:p>
     <w:p>
@@ -2346,18 +2926,6 @@
         <w:t xml:space="preserve">In order to finish the project on time, the documentation must be reviewed and signed off within one week of the delivery of our deliverables. The following are the deliverables deadlines: </w:t>
       </w:r>
       <w:r>
-        <w:t xml:space="preserve"> </w:t>
-      </w:r>
-      <w:r>
-        <w:rPr>
-          <w:b/>
-        </w:rPr>
-        <w:t xml:space="preserve">(Add dates – what will be delivered) </w:t>
-      </w:r>
-      <w:r>
-        <w:rPr>
-          <w:b/>
-        </w:rPr>
         <w:t xml:space="preserve"> </w:t>
       </w:r>
     </w:p>
@@ -2405,7 +2973,10 @@
               <w:ind w:left="0" w:firstLine="0"/>
             </w:pPr>
             <w:r>
-              <w:t xml:space="preserve">January 26 </w:t>
+              <w:t>June 19</w:t>
+            </w:r>
+            <w:r>
+              <w:t xml:space="preserve"> </w:t>
             </w:r>
           </w:p>
         </w:tc>
@@ -2450,7 +3021,10 @@
               <w:ind w:left="0" w:firstLine="0"/>
             </w:pPr>
             <w:r>
-              <w:t xml:space="preserve">January 30 </w:t>
+              <w:t>June 21</w:t>
+            </w:r>
+            <w:r>
+              <w:t xml:space="preserve"> </w:t>
             </w:r>
           </w:p>
         </w:tc>
@@ -2470,7 +3044,10 @@
               <w:ind w:left="2" w:firstLine="0"/>
             </w:pPr>
             <w:r>
-              <w:t xml:space="preserve">RS 1.0 </w:t>
+              <w:t>Provide Specification Requirements</w:t>
+            </w:r>
+            <w:r>
+              <w:t xml:space="preserve"> </w:t>
             </w:r>
           </w:p>
         </w:tc>
@@ -2495,7 +3072,10 @@
               <w:ind w:left="0" w:firstLine="0"/>
             </w:pPr>
             <w:r>
-              <w:t xml:space="preserve">February 6 </w:t>
+              <w:t>June 21</w:t>
+            </w:r>
+            <w:r>
+              <w:t xml:space="preserve"> </w:t>
             </w:r>
           </w:p>
         </w:tc>
@@ -2515,7 +3095,10 @@
               <w:ind w:left="2" w:firstLine="0"/>
             </w:pPr>
             <w:r>
-              <w:t xml:space="preserve">RS 1.1 </w:t>
+              <w:t>Initial Research</w:t>
+            </w:r>
+            <w:r>
+              <w:t xml:space="preserve"> </w:t>
             </w:r>
           </w:p>
         </w:tc>
@@ -2540,7 +3123,7 @@
               <w:ind w:left="0" w:firstLine="0"/>
             </w:pPr>
             <w:r>
-              <w:t xml:space="preserve">February 16 </w:t>
+              <w:t>June 26</w:t>
             </w:r>
           </w:p>
         </w:tc>
@@ -2560,7 +3143,7 @@
               <w:ind w:left="1" w:firstLine="0"/>
             </w:pPr>
             <w:r>
-              <w:t xml:space="preserve">Prototype Demo </w:t>
+              <w:t xml:space="preserve">Drawn Prototype </w:t>
             </w:r>
           </w:p>
         </w:tc>
@@ -2585,7 +3168,7 @@
               <w:ind w:left="0" w:firstLine="0"/>
             </w:pPr>
             <w:r>
-              <w:t xml:space="preserve">March 2 </w:t>
+              <w:t>June 26</w:t>
             </w:r>
           </w:p>
         </w:tc>
@@ -2630,7 +3213,7 @@
               <w:ind w:left="0" w:firstLine="0"/>
             </w:pPr>
             <w:r>
-              <w:t xml:space="preserve">March 6 </w:t>
+              <w:t>June 28</w:t>
             </w:r>
           </w:p>
         </w:tc>
@@ -2650,7 +3233,10 @@
               <w:ind w:left="1" w:firstLine="0"/>
             </w:pPr>
             <w:r>
-              <w:t xml:space="preserve">RS 2.0 </w:t>
+              <w:t>Divide Tasks</w:t>
+            </w:r>
+            <w:r>
+              <w:t xml:space="preserve"> </w:t>
             </w:r>
           </w:p>
         </w:tc>
@@ -2675,7 +3261,7 @@
               <w:ind w:left="0" w:firstLine="0"/>
             </w:pPr>
             <w:r>
-              <w:t xml:space="preserve">March 10 </w:t>
+              <w:t>June 28 - 10</w:t>
             </w:r>
           </w:p>
         </w:tc>
@@ -2695,7 +3281,18 @@
               <w:ind w:left="1" w:firstLine="0"/>
             </w:pPr>
             <w:r>
-              <w:t xml:space="preserve">RS 2.1 </w:t>
+              <w:t>Creat</w:t>
+            </w:r>
+            <w:r>
+              <w:t xml:space="preserve">e </w:t>
+            </w:r>
+            <w:proofErr w:type="spellStart"/>
+            <w:r>
+              <w:t>MazeMatics</w:t>
+            </w:r>
+            <w:proofErr w:type="spellEnd"/>
+            <w:r>
+              <w:t xml:space="preserve"> 1.0</w:t>
             </w:r>
           </w:p>
         </w:tc>
@@ -2720,7 +3317,7 @@
               <w:ind w:left="0" w:firstLine="0"/>
             </w:pPr>
             <w:r>
-              <w:t xml:space="preserve">April 3 </w:t>
+              <w:t>Jul 10</w:t>
             </w:r>
           </w:p>
         </w:tc>
@@ -2740,7 +3337,21 @@
               <w:ind w:left="2" w:firstLine="0"/>
             </w:pPr>
             <w:r>
-              <w:t xml:space="preserve">RS 3.0 </w:t>
+              <w:t xml:space="preserve">Test </w:t>
+            </w:r>
+            <w:proofErr w:type="spellStart"/>
+            <w:r>
+              <w:t>MazeMatics</w:t>
+            </w:r>
+            <w:proofErr w:type="spellEnd"/>
+            <w:r>
+              <w:t xml:space="preserve"> </w:t>
+            </w:r>
+            <w:r>
+              <w:t xml:space="preserve"> </w:t>
+            </w:r>
+            <w:r>
+              <w:t>- Upgrade as needed</w:t>
             </w:r>
           </w:p>
         </w:tc>
@@ -2765,7 +3376,7 @@
               <w:ind w:left="0" w:firstLine="0"/>
             </w:pPr>
             <w:r>
-              <w:t xml:space="preserve">March 30 – April 6 </w:t>
+              <w:t>Jul 13</w:t>
             </w:r>
           </w:p>
         </w:tc>
@@ -2785,7 +3396,7 @@
               <w:ind w:left="1" w:firstLine="0"/>
             </w:pPr>
             <w:r>
-              <w:t xml:space="preserve">Final Demo </w:t>
+              <w:t>Final Demo submission</w:t>
             </w:r>
           </w:p>
         </w:tc>
@@ -2806,6 +3417,7 @@
         <w:ind w:left="-5"/>
       </w:pPr>
       <w:r>
+        <w:lastRenderedPageBreak/>
         <w:t>3.</w:t>
       </w:r>
       <w:r>
@@ -2854,7 +3466,13 @@
         <w:ind w:left="-5" w:right="234"/>
       </w:pPr>
       <w:r>
-        <w:t xml:space="preserve">This section addresses the software usability requirements for the students and teachers laid out in UCSE’s RFP. </w:t>
+        <w:t>This section addresses the software usability requirements for the students and</w:t>
+      </w:r>
+      <w:r>
+        <w:t xml:space="preserve"> teachers</w:t>
+      </w:r>
+      <w:r>
+        <w:t xml:space="preserve">. </w:t>
       </w:r>
     </w:p>
     <w:p>
@@ -2887,11 +3505,19 @@
         <w:spacing w:after="50"/>
         <w:ind w:left="-5" w:right="85"/>
       </w:pPr>
+      <w:proofErr w:type="gramStart"/>
       <w:r>
         <w:rPr>
           <w:i/>
         </w:rPr>
-        <w:t xml:space="preserve">provide the necessary tutorials. </w:t>
+        <w:t>provide</w:t>
+      </w:r>
+      <w:proofErr w:type="gramEnd"/>
+      <w:r>
+        <w:rPr>
+          <w:i/>
+        </w:rPr>
+        <w:t xml:space="preserve"> the necessary tutorials. </w:t>
       </w:r>
     </w:p>
     <w:p>
@@ -2900,7 +3526,15 @@
         <w:ind w:left="-5" w:right="234"/>
       </w:pPr>
       <w:r>
-        <w:t xml:space="preserve">Basic computer abilities include mouse and keyboard input, and understanding computer displays and feedback (alerts, menus etc). The system will provide a short test to determine the computer skills that the student is lacking, and will then provide tutorials in required areas.   </w:t>
+        <w:t xml:space="preserve">Basic computer abilities include mouse and keyboard input, and understanding computer displays and feedback (alerts, menus </w:t>
+      </w:r>
+      <w:proofErr w:type="spellStart"/>
+      <w:r>
+        <w:t>etc</w:t>
+      </w:r>
+      <w:proofErr w:type="spellEnd"/>
+      <w:r>
+        <w:t xml:space="preserve">). The system will provide a short test to determine the computer skills that the student is lacking, and will then provide tutorials in required areas.   </w:t>
       </w:r>
     </w:p>
     <w:p>
@@ -2925,7 +3559,31 @@
         <w:rPr>
           <w:i/>
         </w:rPr>
-        <w:t xml:space="preserve">(NF) The system will provide in-game tutorials and help. </w:t>
+        <w:t xml:space="preserve">(NF) The system will provide </w:t>
+      </w:r>
+      <w:r>
+        <w:rPr>
+          <w:i/>
+        </w:rPr>
+        <w:t xml:space="preserve">written </w:t>
+      </w:r>
+      <w:r>
+        <w:rPr>
+          <w:i/>
+        </w:rPr>
+        <w:t>help</w:t>
+      </w:r>
+      <w:r>
+        <w:rPr>
+          <w:i/>
+        </w:rPr>
+        <w:t xml:space="preserve"> instructions</w:t>
+      </w:r>
+      <w:r>
+        <w:rPr>
+          <w:i/>
+        </w:rPr>
+        <w:t xml:space="preserve">. </w:t>
       </w:r>
     </w:p>
     <w:p>
@@ -2934,9 +3592,26 @@
         <w:ind w:left="-5" w:right="234"/>
       </w:pPr>
       <w:r>
-        <w:lastRenderedPageBreak/>
-        <w:t xml:space="preserve">The system is intended for use in classes, so the game will need to provide support for students that need help. A single teacher is not be able to help all students all the time. </w:t>
-      </w:r>
+        <w:t>The system is intended for use in classes, so the game will need to provide support for students that need help. A single teacher is not be able to help all students all the time.</w:t>
+      </w:r>
+      <w:r>
+        <w:t xml:space="preserve"> For this reason, the game is very simple to use maintaining focus in the math activities.</w:t>
+      </w:r>
+      <w:r>
+        <w:t xml:space="preserve"> </w:t>
+      </w:r>
+    </w:p>
+    <w:p>
+      <w:pPr>
+        <w:spacing w:after="232"/>
+        <w:ind w:left="-5" w:right="234"/>
+      </w:pPr>
+    </w:p>
+    <w:p>
+      <w:pPr>
+        <w:spacing w:after="232"/>
+        <w:ind w:left="-5" w:right="234"/>
+      </w:pPr>
     </w:p>
     <w:p>
       <w:pPr>
@@ -3073,8 +3748,13 @@
         <w:pStyle w:val="Heading4"/>
         <w:ind w:left="-5" w:right="85"/>
       </w:pPr>
-      <w:r>
-        <w:t xml:space="preserve">usable by all parties </w:t>
+      <w:proofErr w:type="gramStart"/>
+      <w:r>
+        <w:t>usable</w:t>
+      </w:r>
+      <w:proofErr w:type="gramEnd"/>
+      <w:r>
+        <w:t xml:space="preserve"> by all parties </w:t>
       </w:r>
     </w:p>
     <w:p>
@@ -3091,6 +3771,7 @@
         <w:ind w:left="0" w:firstLine="0"/>
       </w:pPr>
       <w:r>
+        <w:lastRenderedPageBreak/>
         <w:t xml:space="preserve"> </w:t>
       </w:r>
     </w:p>
@@ -3234,7 +3915,6 @@
         <w:ind w:left="-5" w:right="85"/>
       </w:pPr>
       <w:r>
-        <w:lastRenderedPageBreak/>
         <w:t>3.2.5</w:t>
       </w:r>
       <w:r>
@@ -3284,15 +3964,6 @@
       </w:r>
       <w:r>
         <w:t xml:space="preserve">on and Help System Requirements </w:t>
-      </w:r>
-      <w:r>
-        <w:rPr>
-          <w:i/>
-        </w:rPr>
-        <w:t>(replace example content below)</w:t>
-      </w:r>
-      <w:r>
-        <w:t xml:space="preserve">  </w:t>
       </w:r>
     </w:p>
     <w:p>
@@ -3356,7 +4027,16 @@
         <w:ind w:left="-5" w:right="234"/>
       </w:pPr>
       <w:r>
-        <w:t xml:space="preserve">The first screen is the login screen.  It will feature a username and password string entry, and submit and exit buttons.  The user will be notified by a dialogue box in case of an incorrect entry. </w:t>
+        <w:t xml:space="preserve">The </w:t>
+      </w:r>
+      <w:r>
+        <w:t>first screen is the start screen</w:t>
+      </w:r>
+      <w:r>
+        <w:t xml:space="preserve">.  </w:t>
+      </w:r>
+      <w:r>
+        <w:t>No login is necessary.  The game is intended for in class practice.  Child will type a username only to keep point scores.</w:t>
       </w:r>
     </w:p>
     <w:p>
@@ -3370,215 +4050,848 @@
     </w:p>
     <w:p>
       <w:pPr>
+        <w:pStyle w:val="Heading4"/>
+        <w:ind w:left="-5" w:right="85"/>
+      </w:pPr>
+      <w:r>
+        <w:t>3.7.2</w:t>
+      </w:r>
+      <w:r>
+        <w:rPr>
+          <w:rFonts w:ascii="Arial" w:eastAsia="Arial" w:hAnsi="Arial" w:cs="Arial"/>
+        </w:rPr>
+        <w:t xml:space="preserve"> </w:t>
+      </w:r>
+      <w:r>
+        <w:t xml:space="preserve">(NF) Hardware Interfaces </w:t>
+      </w:r>
+    </w:p>
+    <w:p>
+      <w:pPr>
+        <w:spacing w:after="112"/>
         <w:ind w:left="-5" w:right="234"/>
       </w:pPr>
       <w:r>
-        <w:t xml:space="preserve">Once the user has signed on, the main menu screen will be presented.  The main menu will have three buttons: New Game; Load Game; and, Quit Game.  All buttons in the preceding and subsequent menus will have a similar style: energetic, entertaining, but also easy to understand and use.  The buttons will provide the following functionality:   </w:t>
-      </w:r>
-    </w:p>
-    <w:p>
-      <w:pPr>
+        <w:t xml:space="preserve">The gaming software does not require any additional or specialized hardware in order to operate. Existing hardware such a keyboard and mouse will be the only hardware required for input to the game.  </w:t>
+      </w:r>
+    </w:p>
+    <w:p>
+      <w:pPr>
+        <w:pStyle w:val="Heading4"/>
+        <w:ind w:left="-5" w:right="85"/>
+      </w:pPr>
+      <w:r>
+        <w:t>3.7.3</w:t>
+      </w:r>
+      <w:r>
+        <w:rPr>
+          <w:rFonts w:ascii="Arial" w:eastAsia="Arial" w:hAnsi="Arial" w:cs="Arial"/>
+        </w:rPr>
+        <w:t xml:space="preserve"> </w:t>
+      </w:r>
+      <w:r>
+        <w:t xml:space="preserve">(NF) Software Interfaces </w:t>
+      </w:r>
+    </w:p>
+    <w:p>
+      <w:pPr>
+        <w:spacing w:after="92"/>
+        <w:ind w:left="-5" w:right="234"/>
+      </w:pPr>
+      <w:r>
+        <w:t>The gaming, administration and database components of the software will communicate secu</w:t>
+      </w:r>
+      <w:r>
+        <w:t>rely via a local network. The school is responsible for the location and path of the file repository.</w:t>
+      </w:r>
+    </w:p>
+    <w:p>
+      <w:pPr>
+        <w:spacing w:after="92"/>
+        <w:ind w:left="-5" w:right="234"/>
+      </w:pPr>
+    </w:p>
+    <w:p>
+      <w:pPr>
+        <w:spacing w:after="92"/>
+        <w:ind w:left="-5" w:right="234"/>
+      </w:pPr>
+      <w:r>
+        <w:rPr>
+          <w:noProof/>
+        </w:rPr>
+        <w:lastRenderedPageBreak/>
+        <w:drawing>
+          <wp:inline distT="0" distB="0" distL="0" distR="0">
+            <wp:extent cx="6099175" cy="1637827"/>
+            <wp:effectExtent l="0" t="0" r="0" b="635"/>
+            <wp:docPr id="1" name="Picture 1" descr="C:\Users\keywil5367\Downloads\StoryBoard1.PNG"/>
+            <wp:cNvGraphicFramePr>
+              <a:graphicFrameLocks xmlns:a="http://schemas.openxmlformats.org/drawingml/2006/main" noChangeAspect="1"/>
+            </wp:cNvGraphicFramePr>
+            <a:graphic xmlns:a="http://schemas.openxmlformats.org/drawingml/2006/main">
+              <a:graphicData uri="http://schemas.openxmlformats.org/drawingml/2006/picture">
+                <pic:pic xmlns:pic="http://schemas.openxmlformats.org/drawingml/2006/picture">
+                  <pic:nvPicPr>
+                    <pic:cNvPr id="0" name="Picture 1" descr="C:\Users\keywil5367\Downloads\StoryBoard1.PNG"/>
+                    <pic:cNvPicPr>
+                      <a:picLocks noChangeAspect="1" noChangeArrowheads="1"/>
+                    </pic:cNvPicPr>
+                  </pic:nvPicPr>
+                  <pic:blipFill>
+                    <a:blip r:embed="rId7">
+                      <a:extLst>
+                        <a:ext uri="{28A0092B-C50C-407E-A947-70E740481C1C}">
+                          <a14:useLocalDpi xmlns:a14="http://schemas.microsoft.com/office/drawing/2010/main" val="0"/>
+                        </a:ext>
+                      </a:extLst>
+                    </a:blip>
+                    <a:srcRect/>
+                    <a:stretch>
+                      <a:fillRect/>
+                    </a:stretch>
+                  </pic:blipFill>
+                  <pic:spPr bwMode="auto">
+                    <a:xfrm>
+                      <a:off x="0" y="0"/>
+                      <a:ext cx="6099175" cy="1637827"/>
+                    </a:xfrm>
+                    <a:prstGeom prst="rect">
+                      <a:avLst/>
+                    </a:prstGeom>
+                    <a:noFill/>
+                    <a:ln>
+                      <a:noFill/>
+                    </a:ln>
+                  </pic:spPr>
+                </pic:pic>
+              </a:graphicData>
+            </a:graphic>
+          </wp:inline>
+        </w:drawing>
+      </w:r>
+    </w:p>
+    <w:p>
+      <w:pPr>
+        <w:spacing w:after="92"/>
+        <w:ind w:left="-5" w:right="234"/>
+      </w:pPr>
+    </w:p>
+    <w:p>
+      <w:pPr>
+        <w:pStyle w:val="Heading3"/>
+        <w:spacing w:after="160"/>
+        <w:ind w:left="-5"/>
+        <w:rPr>
+          <w:sz w:val="24"/>
+          <w:szCs w:val="24"/>
+        </w:rPr>
+      </w:pPr>
+      <w:r>
+        <w:rPr>
+          <w:sz w:val="24"/>
+          <w:szCs w:val="24"/>
+        </w:rPr>
+        <w:t>4</w:t>
+      </w:r>
+      <w:r>
+        <w:rPr>
+          <w:rFonts w:ascii="Arial" w:eastAsia="Arial" w:hAnsi="Arial" w:cs="Arial"/>
+          <w:sz w:val="24"/>
+          <w:szCs w:val="24"/>
+        </w:rPr>
+        <w:t xml:space="preserve"> </w:t>
+      </w:r>
+      <w:r>
+        <w:rPr>
+          <w:sz w:val="24"/>
+          <w:szCs w:val="24"/>
+        </w:rPr>
+        <w:t>Member Roles</w:t>
+      </w:r>
+      <w:r>
+        <w:rPr>
+          <w:sz w:val="24"/>
+          <w:szCs w:val="24"/>
+        </w:rPr>
+        <w:t xml:space="preserve">  </w:t>
+      </w:r>
+    </w:p>
+    <w:p>
+      <w:pPr>
+        <w:ind w:left="-5" w:right="234"/>
+      </w:pPr>
+      <w:r>
+        <w:t>Keyri: Questions, Sprites, Documentation</w:t>
+      </w:r>
+    </w:p>
+    <w:p>
+      <w:pPr>
+        <w:ind w:left="-5" w:right="234"/>
+      </w:pPr>
+      <w:r>
+        <w:t>Jared: Character Controller, Room Class, Level Layout</w:t>
+      </w:r>
+      <w:r>
+        <w:t>, input manager, Window and rendering</w:t>
+      </w:r>
+    </w:p>
+    <w:p>
+      <w:pPr>
+        <w:ind w:left="-5" w:right="234"/>
+      </w:pPr>
+      <w:r>
+        <w:t>Chris Q: Storyboard, Collision</w:t>
+      </w:r>
+      <w:r>
+        <w:t>, boss fight</w:t>
+      </w:r>
+    </w:p>
+    <w:p>
+      <w:pPr>
+        <w:ind w:left="-5" w:right="234"/>
+      </w:pPr>
+      <w:r>
+        <w:t xml:space="preserve">Chris K: Question delivery, Level </w:t>
+      </w:r>
+      <w:r>
+        <w:t xml:space="preserve">floor </w:t>
+      </w:r>
+      <w:r>
+        <w:t>tiling</w:t>
+      </w:r>
+      <w:r>
+        <w:t xml:space="preserve">, </w:t>
+      </w:r>
+      <w:proofErr w:type="gramStart"/>
+      <w:r>
+        <w:t>boss</w:t>
+      </w:r>
+      <w:proofErr w:type="gramEnd"/>
+      <w:r>
+        <w:t xml:space="preserve"> fight</w:t>
+      </w:r>
+    </w:p>
+    <w:p>
+      <w:pPr>
+        <w:ind w:left="-5" w:right="234"/>
+      </w:pPr>
+    </w:p>
+    <w:p>
+      <w:pPr>
+        <w:spacing w:after="160" w:line="259" w:lineRule="auto"/>
+        <w:ind w:left="0" w:firstLine="0"/>
+        <w:rPr>
+          <w:b/>
+        </w:rPr>
+      </w:pPr>
+      <w:r>
+        <w:br w:type="page"/>
+      </w:r>
+    </w:p>
+    <w:p>
+      <w:pPr>
+        <w:pStyle w:val="Heading3"/>
+        <w:spacing w:after="160"/>
+        <w:ind w:left="-5"/>
+        <w:rPr>
+          <w:sz w:val="24"/>
+          <w:szCs w:val="24"/>
+        </w:rPr>
+      </w:pPr>
+      <w:r>
+        <w:rPr>
+          <w:sz w:val="24"/>
+          <w:szCs w:val="24"/>
+        </w:rPr>
+        <w:lastRenderedPageBreak/>
+        <w:t>5</w:t>
+      </w:r>
+      <w:r>
+        <w:rPr>
+          <w:rFonts w:ascii="Arial" w:eastAsia="Arial" w:hAnsi="Arial" w:cs="Arial"/>
+          <w:sz w:val="24"/>
+          <w:szCs w:val="24"/>
+        </w:rPr>
+        <w:t xml:space="preserve"> </w:t>
+      </w:r>
+      <w:r>
+        <w:rPr>
+          <w:sz w:val="24"/>
+          <w:szCs w:val="24"/>
+        </w:rPr>
+        <w:t>Card Questions</w:t>
+      </w:r>
+      <w:r>
+        <w:rPr>
+          <w:sz w:val="24"/>
+          <w:szCs w:val="24"/>
+        </w:rPr>
+        <w:t xml:space="preserve">  </w:t>
+      </w:r>
+    </w:p>
+    <w:p>
+      <w:pPr>
+        <w:ind w:left="-5" w:right="234"/>
+        <w:rPr>
+          <w:b/>
+        </w:rPr>
+      </w:pPr>
+      <w:r>
+        <w:rPr>
+          <w:b/>
+        </w:rPr>
+        <w:t>5</w:t>
+      </w:r>
+      <w:r>
+        <w:rPr>
+          <w:b/>
+        </w:rPr>
+        <w:t>.1</w:t>
+      </w:r>
+      <w:r>
+        <w:rPr>
+          <w:b/>
+        </w:rPr>
+        <w:t xml:space="preserve"> The Lens of Inner Contradiction</w:t>
+      </w:r>
+    </w:p>
+    <w:p>
+      <w:pPr>
+        <w:ind w:left="-5" w:right="234"/>
+        <w:rPr>
+          <w:i/>
+        </w:rPr>
+      </w:pPr>
+      <w:r>
+        <w:rPr>
+          <w:i/>
+        </w:rPr>
+        <w:t xml:space="preserve">1. </w:t>
+      </w:r>
+      <w:r>
+        <w:rPr>
+          <w:i/>
+        </w:rPr>
+        <w:t>What is the purpose of my game?</w:t>
+      </w:r>
+    </w:p>
+    <w:p>
+      <w:pPr>
+        <w:ind w:left="720" w:right="234" w:firstLine="0"/>
+      </w:pPr>
+      <w:r>
+        <w:t xml:space="preserve">The purpose of our game is expose children to math problems to keep them sharp and practiced while also playing a game that requires you to navigate through a maze to find the answers the questions. </w:t>
+      </w:r>
+    </w:p>
+    <w:p>
+      <w:pPr>
+        <w:ind w:left="-5" w:right="234"/>
+        <w:rPr>
+          <w:i/>
+        </w:rPr>
+      </w:pPr>
+    </w:p>
+    <w:p>
+      <w:pPr>
+        <w:ind w:left="-5" w:right="234"/>
+        <w:rPr>
+          <w:i/>
+        </w:rPr>
+      </w:pPr>
+      <w:r>
+        <w:rPr>
+          <w:i/>
+        </w:rPr>
+        <w:t xml:space="preserve">2. </w:t>
+      </w:r>
+      <w:r>
+        <w:rPr>
+          <w:i/>
+        </w:rPr>
+        <w:t>What are the purposes of each subsystem in my game?</w:t>
+      </w:r>
+    </w:p>
+    <w:p>
+      <w:pPr>
+        <w:pStyle w:val="ListParagraph"/>
         <w:numPr>
           <w:ilvl w:val="0"/>
-          <w:numId w:val="11"/>
+          <w:numId w:val="15"/>
         </w:numPr>
-        <w:ind w:right="234" w:hanging="360"/>
-      </w:pPr>
-      <w:r>
-        <w:t xml:space="preserve">The function of any Quit Game button will be the closing of the game.   </w:t>
-      </w:r>
-    </w:p>
-    <w:p>
-      <w:pPr>
+        <w:ind w:right="234"/>
+      </w:pPr>
+      <w:proofErr w:type="spellStart"/>
+      <w:r>
+        <w:rPr>
+          <w:u w:val="single"/>
+        </w:rPr>
+        <w:t>Mazematics</w:t>
+      </w:r>
+      <w:proofErr w:type="spellEnd"/>
+      <w:r>
+        <w:t xml:space="preserve"> class holds the main loop. </w:t>
+      </w:r>
+    </w:p>
+    <w:p>
+      <w:pPr>
+        <w:pStyle w:val="ListParagraph"/>
         <w:numPr>
           <w:ilvl w:val="0"/>
-          <w:numId w:val="11"/>
+          <w:numId w:val="15"/>
         </w:numPr>
-        <w:ind w:right="234" w:hanging="360"/>
-      </w:pPr>
-      <w:r>
-        <w:t xml:space="preserve">The Load Game button will load the user to the position in the game they were before their last sign off.   </w:t>
-      </w:r>
-    </w:p>
-    <w:p>
-      <w:pPr>
+        <w:ind w:right="234"/>
+      </w:pPr>
+      <w:r>
+        <w:rPr>
+          <w:u w:val="single"/>
+        </w:rPr>
+        <w:t>Game</w:t>
+      </w:r>
+      <w:r>
+        <w:t xml:space="preserve"> class holds the structure and layout of game objects in the world as well as the Game loop</w:t>
+      </w:r>
+      <w:r>
+        <w:t>.</w:t>
+      </w:r>
+    </w:p>
+    <w:p>
+      <w:pPr>
+        <w:pStyle w:val="ListParagraph"/>
         <w:numPr>
           <w:ilvl w:val="0"/>
-          <w:numId w:val="11"/>
+          <w:numId w:val="15"/>
         </w:numPr>
-        <w:ind w:right="234" w:hanging="360"/>
-      </w:pPr>
-      <w:r>
-        <w:t xml:space="preserve">The New Game button will open the new game menu, where the character is selected.  On this screen, there will be an image of whatever character is selected; as well as a scrolling method to switch characters, </w:t>
-      </w:r>
-      <w:r>
-        <w:rPr>
-          <w:i/>
-        </w:rPr>
-        <w:t>and</w:t>
-      </w:r>
-      <w:r>
-        <w:t xml:space="preserve"> </w:t>
-      </w:r>
-      <w:r>
-        <w:rPr>
-          <w:i/>
-        </w:rPr>
-        <w:t>continue</w:t>
-      </w:r>
-      <w:r>
-        <w:t xml:space="preserve"> and </w:t>
-      </w:r>
-      <w:r>
-        <w:rPr>
-          <w:i/>
-        </w:rPr>
-        <w:t>back</w:t>
-      </w:r>
-      <w:r>
-        <w:t xml:space="preserve"> buttons for progression through the menus.   </w:t>
-      </w:r>
-    </w:p>
-    <w:p>
-      <w:pPr>
-        <w:ind w:left="-5" w:right="234"/>
-      </w:pPr>
-      <w:r>
-        <w:t xml:space="preserve">Once a character is selected and </w:t>
-      </w:r>
-      <w:r>
-        <w:rPr>
-          <w:i/>
-        </w:rPr>
-        <w:t>continue</w:t>
-      </w:r>
-      <w:r>
-        <w:t xml:space="preserve"> is pressed, the user will choose his or her difficulty level and the game will commence. </w:t>
-      </w:r>
-    </w:p>
-    <w:p>
-      <w:pPr>
-        <w:spacing w:after="0" w:line="259" w:lineRule="auto"/>
-        <w:ind w:left="0" w:firstLine="0"/>
-      </w:pPr>
-      <w:r>
-        <w:t xml:space="preserve"> </w:t>
-      </w:r>
-    </w:p>
-    <w:p>
-      <w:pPr>
-        <w:ind w:left="-5" w:right="234"/>
-      </w:pPr>
-      <w:r>
-        <w:t xml:space="preserve">The game-play screen will have one bar along the bottom.  The style of the bar is dependent on what character was chosen by the user: one style for boys and one for girls. </w:t>
-      </w:r>
-    </w:p>
-    <w:p>
-      <w:pPr>
-        <w:ind w:left="-5" w:right="234"/>
-      </w:pPr>
-      <w:r>
-        <w:t xml:space="preserve">There will be three basic functions along the bottom bar: character, skills, and map.   </w:t>
-      </w:r>
-    </w:p>
-    <w:p>
-      <w:pPr>
+        <w:ind w:right="234"/>
+      </w:pPr>
+      <w:proofErr w:type="spellStart"/>
+      <w:r>
+        <w:rPr>
+          <w:u w:val="single"/>
+        </w:rPr>
+        <w:t>CharacterController</w:t>
+      </w:r>
+      <w:proofErr w:type="spellEnd"/>
+      <w:r>
+        <w:t xml:space="preserve"> class holds properties related to the play and controls </w:t>
+      </w:r>
+      <w:r>
+        <w:t>the movement of the player.</w:t>
+      </w:r>
+    </w:p>
+    <w:p>
+      <w:pPr>
+        <w:pStyle w:val="ListParagraph"/>
         <w:numPr>
           <w:ilvl w:val="0"/>
-          <w:numId w:val="11"/>
+          <w:numId w:val="15"/>
         </w:numPr>
-        <w:ind w:right="234" w:hanging="360"/>
-      </w:pPr>
-      <w:r>
-        <w:t xml:space="preserve">The character function will show the player their character at that point in time.   </w:t>
-      </w:r>
-    </w:p>
-    <w:p>
-      <w:pPr>
+        <w:ind w:right="234"/>
+      </w:pPr>
+      <w:r>
+        <w:rPr>
+          <w:u w:val="single"/>
+        </w:rPr>
+        <w:t>Input</w:t>
+      </w:r>
+      <w:r>
+        <w:t xml:space="preserve"> class provides an easy interface for detecting key presses, key holds, and key releases, as well as the key bindings.</w:t>
+      </w:r>
+    </w:p>
+    <w:p>
+      <w:pPr>
+        <w:pStyle w:val="ListParagraph"/>
         <w:numPr>
           <w:ilvl w:val="0"/>
-          <w:numId w:val="11"/>
+          <w:numId w:val="15"/>
         </w:numPr>
-        <w:ind w:right="234" w:hanging="360"/>
-      </w:pPr>
-      <w:r>
-        <w:t xml:space="preserve">The skills section will show the player what their skills are at the three main educational types: math, English, and problem solving.   </w:t>
-      </w:r>
-    </w:p>
-    <w:p>
-      <w:pPr>
+        <w:ind w:right="234"/>
+      </w:pPr>
+      <w:r>
+        <w:rPr>
+          <w:u w:val="single"/>
+        </w:rPr>
+        <w:t>Room</w:t>
+      </w:r>
+      <w:r>
+        <w:t xml:space="preserve"> class holds the properties and methods for creating rooms used in the maze</w:t>
+      </w:r>
+    </w:p>
+    <w:p>
+      <w:pPr>
+        <w:pStyle w:val="ListParagraph"/>
         <w:numPr>
           <w:ilvl w:val="0"/>
-          <w:numId w:val="11"/>
+          <w:numId w:val="15"/>
         </w:numPr>
-        <w:ind w:right="234" w:hanging="360"/>
-      </w:pPr>
-      <w:r>
-        <w:t xml:space="preserve">The map function will bring up a map of the game area, showing the player where they have been before, what areas they have completed the exercises or lessons in, and what the areas are in any direction from them.   </w:t>
-      </w:r>
-    </w:p>
-    <w:p>
-      <w:pPr>
-        <w:spacing w:after="0" w:line="259" w:lineRule="auto"/>
-        <w:ind w:left="0" w:firstLine="0"/>
-      </w:pPr>
-      <w:r>
+        <w:ind w:right="234"/>
+      </w:pPr>
+      <w:proofErr w:type="spellStart"/>
+      <w:r>
+        <w:rPr>
+          <w:u w:val="single"/>
+        </w:rPr>
+        <w:t>LinkSide</w:t>
+      </w:r>
+      <w:proofErr w:type="spellEnd"/>
+      <w:r>
+        <w:t xml:space="preserve"> class holds the constants used for which side you want to link a room to another room</w:t>
+      </w:r>
+    </w:p>
+    <w:p>
+      <w:pPr>
+        <w:pStyle w:val="ListParagraph"/>
+        <w:numPr>
+          <w:ilvl w:val="0"/>
+          <w:numId w:val="15"/>
+        </w:numPr>
+        <w:ind w:right="234"/>
+      </w:pPr>
+      <w:r>
+        <w:rPr>
+          <w:u w:val="single"/>
+        </w:rPr>
+        <w:t>Window</w:t>
+      </w:r>
+      <w:r>
+        <w:t xml:space="preserve"> class displays the game window and handles the rendering in the window</w:t>
+      </w:r>
+    </w:p>
+    <w:p>
+      <w:pPr>
+        <w:pStyle w:val="ListParagraph"/>
+        <w:numPr>
+          <w:ilvl w:val="0"/>
+          <w:numId w:val="15"/>
+        </w:numPr>
+        <w:ind w:right="234"/>
+      </w:pPr>
+      <w:proofErr w:type="spellStart"/>
+      <w:r>
+        <w:rPr>
+          <w:u w:val="single"/>
+        </w:rPr>
+        <w:t>QuestionDelivery</w:t>
+      </w:r>
+      <w:proofErr w:type="spellEnd"/>
+      <w:r>
+        <w:rPr>
+          <w:b/>
+        </w:rPr>
         <w:t xml:space="preserve"> </w:t>
       </w:r>
-    </w:p>
-    <w:p>
-      <w:pPr>
-        <w:spacing w:after="113"/>
+      <w:r>
+        <w:t>class is responsible for displaying questions, generating wrong and right answers in the game world, and validating the correct answer</w:t>
+      </w:r>
+    </w:p>
+    <w:p>
+      <w:pPr>
+        <w:pStyle w:val="ListParagraph"/>
+        <w:numPr>
+          <w:ilvl w:val="0"/>
+          <w:numId w:val="15"/>
+        </w:numPr>
+        <w:ind w:right="234"/>
+      </w:pPr>
+      <w:r>
+        <w:rPr>
+          <w:u w:val="single"/>
+        </w:rPr>
+        <w:t>Questions</w:t>
+      </w:r>
+      <w:r>
+        <w:t xml:space="preserve"> class holds the constants for the possible questions, wrong answers, and right answers</w:t>
+      </w:r>
+    </w:p>
+    <w:p>
+      <w:pPr>
+        <w:pStyle w:val="ListParagraph"/>
+        <w:ind w:right="234" w:firstLine="0"/>
+        <w:rPr>
+          <w:i/>
+        </w:rPr>
+      </w:pPr>
+    </w:p>
+    <w:p>
+      <w:pPr>
+        <w:pStyle w:val="ListParagraph"/>
+        <w:numPr>
+          <w:ilvl w:val="0"/>
+          <w:numId w:val="16"/>
+        </w:numPr>
+        <w:ind w:left="270" w:right="234" w:hanging="270"/>
+        <w:rPr>
+          <w:i/>
+        </w:rPr>
+      </w:pPr>
+      <w:r>
+        <w:rPr>
+          <w:i/>
+        </w:rPr>
+        <w:t>Is there anything at all in my game that contradicts these purposes?</w:t>
+      </w:r>
+    </w:p>
+    <w:p>
+      <w:pPr>
+        <w:pStyle w:val="ListParagraph"/>
+        <w:ind w:right="234" w:firstLine="0"/>
+      </w:pPr>
+      <w:r>
+        <w:t>Currently we have not identified any contradictions with our subsystems. We will keep this question in mind to ensure we eliminate any found contradictions.</w:t>
+      </w:r>
+    </w:p>
+    <w:p>
+      <w:pPr>
         <w:ind w:left="-5" w:right="234"/>
-      </w:pPr>
-      <w:r>
-        <w:t xml:space="preserve">A fourth in-game menu is accessed by pressing the ESC button.  In this menu are some basic game-play options such as text scroll speed and text size, and the Quit Game button which exits the game, while also saving the current state of the game. </w:t>
-      </w:r>
-    </w:p>
-    <w:p>
-      <w:pPr>
-        <w:pStyle w:val="Heading4"/>
-        <w:ind w:left="-5" w:right="85"/>
-      </w:pPr>
-      <w:r>
+        <w:rPr>
+          <w:i/>
+        </w:rPr>
+      </w:pPr>
+      <w:r>
+        <w:rPr>
+          <w:i/>
+        </w:rPr>
+        <w:t xml:space="preserve">4. </w:t>
+      </w:r>
+      <w:r>
+        <w:rPr>
+          <w:i/>
+        </w:rPr>
+        <w:t>If so how can I change that?</w:t>
+      </w:r>
+    </w:p>
+    <w:p>
+      <w:pPr>
+        <w:ind w:left="720" w:right="234" w:firstLine="0"/>
+      </w:pPr>
+      <w:r>
+        <w:t>If we had any contradictions or when we find any we will make sure each system or class has only one role and related properties and methods. Also make sure it does not contradict other systems or do something another system or class should be doing.</w:t>
+      </w:r>
+    </w:p>
+    <w:p>
+      <w:pPr>
+        <w:ind w:left="-5" w:right="234"/>
+      </w:pPr>
+    </w:p>
+    <w:p>
+      <w:pPr>
+        <w:ind w:left="-5" w:right="234"/>
+        <w:rPr>
+          <w:b/>
+        </w:rPr>
+      </w:pPr>
+      <w:r>
+        <w:rPr>
+          <w:b/>
+        </w:rPr>
+        <w:t xml:space="preserve">5.2 </w:t>
+      </w:r>
+      <w:r>
+        <w:rPr>
+          <w:b/>
+        </w:rPr>
+        <w:t>The Lens of the Team</w:t>
+      </w:r>
+    </w:p>
+    <w:p>
+      <w:pPr>
+        <w:ind w:left="-5" w:right="234"/>
+        <w:rPr>
+          <w:i/>
+        </w:rPr>
+      </w:pPr>
+      <w:r>
+        <w:rPr>
+          <w:i/>
+        </w:rPr>
+        <w:t xml:space="preserve">1. </w:t>
+      </w:r>
+      <w:r>
+        <w:rPr>
+          <w:i/>
+        </w:rPr>
+        <w:t>Is this the right team for this project? Why?</w:t>
+      </w:r>
+    </w:p>
+    <w:p>
+      <w:pPr>
+        <w:ind w:left="720" w:right="234" w:firstLine="0"/>
+      </w:pPr>
+      <w:r>
+        <w:t>The team is right if you make it right. The biggest thing with our team is we did not know each</w:t>
+      </w:r>
+      <w:r>
+        <w:t xml:space="preserve"> </w:t>
+      </w:r>
+      <w:r>
+        <w:t>other at all before starting this project. But we feel are team is coming together and we will make it through</w:t>
+      </w:r>
+    </w:p>
+    <w:p>
+      <w:pPr>
+        <w:ind w:left="-5" w:right="234"/>
+        <w:rPr>
+          <w:i/>
+        </w:rPr>
+      </w:pPr>
+      <w:r>
+        <w:rPr>
+          <w:i/>
+        </w:rPr>
+        <w:t xml:space="preserve">2. </w:t>
+      </w:r>
+      <w:r>
+        <w:rPr>
+          <w:i/>
+        </w:rPr>
+        <w:t>Is the team communicating objectively?</w:t>
+      </w:r>
+    </w:p>
+    <w:p>
+      <w:pPr>
+        <w:ind w:left="720" w:right="234" w:firstLine="0"/>
+      </w:pPr>
+      <w:r>
+        <w:t>When we are communicating, we are quite objective with ideas and code, Pretty much everyone is always thinking of the downsides of a certain thing or suggesting alternatives.</w:t>
+      </w:r>
+    </w:p>
+    <w:p>
+      <w:pPr>
+        <w:ind w:left="-5" w:right="234"/>
+        <w:rPr>
+          <w:i/>
+        </w:rPr>
+      </w:pPr>
+      <w:r>
+        <w:rPr>
+          <w:i/>
+        </w:rPr>
+        <w:t xml:space="preserve">3. </w:t>
+      </w:r>
+      <w:r>
+        <w:rPr>
+          <w:i/>
+        </w:rPr>
+        <w:t>Is the team communicating clearly?</w:t>
+      </w:r>
+    </w:p>
+    <w:p>
+      <w:pPr>
+        <w:ind w:left="720" w:right="234" w:firstLine="0"/>
+      </w:pPr>
+      <w:r>
+        <w:t>Our communication as whole does need work. Most of our communication has been in the class room. We have started working on ensuring more and clear communication to make sure everyone is on the same page.</w:t>
+      </w:r>
+    </w:p>
+    <w:p>
+      <w:pPr>
+        <w:ind w:left="-5" w:right="234"/>
+        <w:rPr>
+          <w:i/>
+        </w:rPr>
+      </w:pPr>
+    </w:p>
+    <w:p>
+      <w:pPr>
+        <w:ind w:left="-5" w:right="234"/>
+        <w:rPr>
+          <w:i/>
+        </w:rPr>
+      </w:pPr>
+      <w:r>
+        <w:rPr>
+          <w:i/>
+        </w:rPr>
         <w:lastRenderedPageBreak/>
-        <w:t>3.7.2</w:t>
-      </w:r>
-      <w:r>
-        <w:rPr>
-          <w:rFonts w:ascii="Arial" w:eastAsia="Arial" w:hAnsi="Arial" w:cs="Arial"/>
-        </w:rPr>
-        <w:t xml:space="preserve"> </w:t>
-      </w:r>
-      <w:r>
-        <w:t xml:space="preserve">(NF) Hardware Interfaces </w:t>
-      </w:r>
-    </w:p>
-    <w:p>
-      <w:pPr>
-        <w:spacing w:after="112"/>
+        <w:t xml:space="preserve">4. </w:t>
+      </w:r>
+      <w:r>
+        <w:rPr>
+          <w:i/>
+        </w:rPr>
+        <w:t>Is the team comfortable with each other?</w:t>
+      </w:r>
+    </w:p>
+    <w:p>
+      <w:pPr>
+        <w:ind w:left="720" w:right="234" w:firstLine="0"/>
+      </w:pPr>
+      <w:r>
+        <w:t>At first we were not the most comfortable as we were just meeting at that time but we were never uncomfortable. Now that we know each other much better, our comfort level has increased quite a bit.</w:t>
+      </w:r>
+    </w:p>
+    <w:p>
+      <w:pPr>
         <w:ind w:left="-5" w:right="234"/>
-      </w:pPr>
-      <w:r>
-        <w:t xml:space="preserve">The gaming software does not require any additional or specialized hardware in order to operate. Existing hardware such a keyboard and mouse will be the only hardware required for input to the game.  </w:t>
-      </w:r>
-    </w:p>
-    <w:p>
-      <w:pPr>
-        <w:pStyle w:val="Heading4"/>
-        <w:ind w:left="-5" w:right="85"/>
-      </w:pPr>
-      <w:r>
-        <w:t>3.7.3</w:t>
-      </w:r>
-      <w:r>
-        <w:rPr>
-          <w:rFonts w:ascii="Arial" w:eastAsia="Arial" w:hAnsi="Arial" w:cs="Arial"/>
-        </w:rPr>
-        <w:t xml:space="preserve"> </w:t>
-      </w:r>
-      <w:r>
-        <w:t xml:space="preserve">(NF) Software Interfaces </w:t>
+        <w:rPr>
+          <w:i/>
+        </w:rPr>
+      </w:pPr>
+      <w:r>
+        <w:rPr>
+          <w:i/>
+        </w:rPr>
+        <w:t xml:space="preserve">5. </w:t>
+      </w:r>
+      <w:r>
+        <w:rPr>
+          <w:i/>
+        </w:rPr>
+        <w:t>Is there an air of trust and respect amongst the team?</w:t>
+      </w:r>
+    </w:p>
+    <w:p>
+      <w:pPr>
+        <w:ind w:left="-5" w:right="234"/>
+      </w:pPr>
+      <w:r>
+        <w:rPr>
+          <w:i/>
+        </w:rPr>
+        <w:tab/>
+      </w:r>
+      <w:r>
+        <w:rPr>
+          <w:i/>
+        </w:rPr>
+        <w:tab/>
+      </w:r>
+      <w:r>
+        <w:rPr>
+          <w:i/>
+        </w:rPr>
+        <w:tab/>
+      </w:r>
+      <w:r>
+        <w:t>Our members do trust each other and have a great working respect for each other.</w:t>
+      </w:r>
+    </w:p>
+    <w:p>
+      <w:pPr>
+        <w:ind w:left="-5" w:right="234"/>
+        <w:rPr>
+          <w:i/>
+        </w:rPr>
+      </w:pPr>
+      <w:r>
+        <w:rPr>
+          <w:i/>
+        </w:rPr>
+        <w:t xml:space="preserve">6. </w:t>
+      </w:r>
+      <w:r>
+        <w:rPr>
+          <w:i/>
+        </w:rPr>
+        <w:t>Is the team ultimately able to unify around decisions?</w:t>
+      </w:r>
+    </w:p>
+    <w:p>
+      <w:pPr>
+        <w:ind w:left="720" w:right="234" w:firstLine="0"/>
+      </w:pPr>
+      <w:r>
+        <w:t>Our team has been excellent at unifying around decisions. We are not just agreeing to agree either. Almost every suggestion made has been discussed and better alternatives suggested. The team has come together pretty well as far as decision making goes.</w:t>
       </w:r>
     </w:p>
     <w:p>
@@ -3586,17 +4899,14 @@
         <w:spacing w:after="92"/>
         <w:ind w:left="-5" w:right="234"/>
       </w:pPr>
-      <w:r>
-        <w:t xml:space="preserve">The gaming, administration and database components of the software will communicate securely via a local network. All connections will be adequately encrypted, while still meeting the </w:t>
-      </w:r>
     </w:p>
     <w:sectPr>
-      <w:headerReference w:type="even" r:id="rId7"/>
-      <w:headerReference w:type="default" r:id="rId8"/>
-      <w:footerReference w:type="even" r:id="rId9"/>
-      <w:footerReference w:type="default" r:id="rId10"/>
-      <w:headerReference w:type="first" r:id="rId11"/>
-      <w:footerReference w:type="first" r:id="rId12"/>
+      <w:headerReference w:type="even" r:id="rId8"/>
+      <w:headerReference w:type="default" r:id="rId9"/>
+      <w:footerReference w:type="even" r:id="rId10"/>
+      <w:footerReference w:type="default" r:id="rId11"/>
+      <w:headerReference w:type="first" r:id="rId12"/>
+      <w:footerReference w:type="first" r:id="rId13"/>
       <w:pgSz w:w="12240" w:h="15840"/>
       <w:pgMar w:top="1450" w:right="1195" w:bottom="1721" w:left="1440" w:header="720" w:footer="720" w:gutter="0"/>
       <w:cols w:space="720"/>
@@ -3607,7 +4917,7 @@
 </file>
 
 <file path=word/endnotes.xml><?xml version="1.0" encoding="utf-8"?>
-<w:endnotes xmlns:wpc="http://schemas.microsoft.com/office/word/2010/wordprocessingCanvas" xmlns:cx="http://schemas.microsoft.com/office/drawing/2014/chartex" xmlns:cx1="http://schemas.microsoft.com/office/drawing/2015/9/8/chartex" xmlns:mc="http://schemas.openxmlformats.org/markup-compatibility/2006" xmlns:o="urn:schemas-microsoft-com:office:office" xmlns:r="http://schemas.openxmlformats.org/officeDocument/2006/relationships" xmlns:m="http://schemas.openxmlformats.org/officeDocument/2006/math" xmlns:v="urn:schemas-microsoft-com:vml" xmlns:wp14="http://schemas.microsoft.com/office/word/2010/wordprocessingDrawing" xmlns:wp="http://schemas.openxmlformats.org/drawingml/2006/wordprocessingDrawing" xmlns:w10="urn:schemas-microsoft-com:office:word" xmlns:w="http://schemas.openxmlformats.org/wordprocessingml/2006/main" xmlns:w14="http://schemas.microsoft.com/office/word/2010/wordml" xmlns:w15="http://schemas.microsoft.com/office/word/2012/wordml" xmlns:w16se="http://schemas.microsoft.com/office/word/2015/wordml/symex" xmlns:wpg="http://schemas.microsoft.com/office/word/2010/wordprocessingGroup" xmlns:wpi="http://schemas.microsoft.com/office/word/2010/wordprocessingInk" xmlns:wne="http://schemas.microsoft.com/office/word/2006/wordml" xmlns:wps="http://schemas.microsoft.com/office/word/2010/wordprocessingShape" mc:Ignorable="w14 w15 w16se wp14">
+<w:endnotes xmlns:wpc="http://schemas.microsoft.com/office/word/2010/wordprocessingCanvas" xmlns:mc="http://schemas.openxmlformats.org/markup-compatibility/2006" xmlns:o="urn:schemas-microsoft-com:office:office" xmlns:r="http://schemas.openxmlformats.org/officeDocument/2006/relationships" xmlns:m="http://schemas.openxmlformats.org/officeDocument/2006/math" xmlns:v="urn:schemas-microsoft-com:vml" xmlns:wp14="http://schemas.microsoft.com/office/word/2010/wordprocessingDrawing" xmlns:wp="http://schemas.openxmlformats.org/drawingml/2006/wordprocessingDrawing" xmlns:w10="urn:schemas-microsoft-com:office:word" xmlns:w="http://schemas.openxmlformats.org/wordprocessingml/2006/main" xmlns:w14="http://schemas.microsoft.com/office/word/2010/wordml" xmlns:w15="http://schemas.microsoft.com/office/word/2012/wordml" xmlns:wpg="http://schemas.microsoft.com/office/word/2010/wordprocessingGroup" xmlns:wpi="http://schemas.microsoft.com/office/word/2010/wordprocessingInk" xmlns:wne="http://schemas.microsoft.com/office/word/2006/wordml" xmlns:wps="http://schemas.microsoft.com/office/word/2010/wordprocessingShape" mc:Ignorable="w14 w15 wp14">
   <w:endnote w:type="separator" w:id="-1">
     <w:p>
       <w:pPr>
@@ -3632,7 +4942,7 @@
 </file>
 
 <file path=word/footer1.xml><?xml version="1.0" encoding="utf-8"?>
-<w:ftr xmlns:wpc="http://schemas.microsoft.com/office/word/2010/wordprocessingCanvas" xmlns:cx="http://schemas.microsoft.com/office/drawing/2014/chartex" xmlns:cx1="http://schemas.microsoft.com/office/drawing/2015/9/8/chartex" xmlns:mc="http://schemas.openxmlformats.org/markup-compatibility/2006" xmlns:o="urn:schemas-microsoft-com:office:office" xmlns:r="http://schemas.openxmlformats.org/officeDocument/2006/relationships" xmlns:m="http://schemas.openxmlformats.org/officeDocument/2006/math" xmlns:v="urn:schemas-microsoft-com:vml" xmlns:wp14="http://schemas.microsoft.com/office/word/2010/wordprocessingDrawing" xmlns:wp="http://schemas.openxmlformats.org/drawingml/2006/wordprocessingDrawing" xmlns:w10="urn:schemas-microsoft-com:office:word" xmlns:w="http://schemas.openxmlformats.org/wordprocessingml/2006/main" xmlns:w14="http://schemas.microsoft.com/office/word/2010/wordml" xmlns:w15="http://schemas.microsoft.com/office/word/2012/wordml" xmlns:w16se="http://schemas.microsoft.com/office/word/2015/wordml/symex" xmlns:wpg="http://schemas.microsoft.com/office/word/2010/wordprocessingGroup" xmlns:wpi="http://schemas.microsoft.com/office/word/2010/wordprocessingInk" xmlns:wne="http://schemas.microsoft.com/office/word/2006/wordml" xmlns:wps="http://schemas.microsoft.com/office/word/2010/wordprocessingShape" mc:Ignorable="w14 w15 w16se wp14">
+<w:ftr xmlns:wpc="http://schemas.microsoft.com/office/word/2010/wordprocessingCanvas" xmlns:mc="http://schemas.openxmlformats.org/markup-compatibility/2006" xmlns:o="urn:schemas-microsoft-com:office:office" xmlns:r="http://schemas.openxmlformats.org/officeDocument/2006/relationships" xmlns:m="http://schemas.openxmlformats.org/officeDocument/2006/math" xmlns:v="urn:schemas-microsoft-com:vml" xmlns:wp14="http://schemas.microsoft.com/office/word/2010/wordprocessingDrawing" xmlns:wp="http://schemas.openxmlformats.org/drawingml/2006/wordprocessingDrawing" xmlns:w10="urn:schemas-microsoft-com:office:word" xmlns:w="http://schemas.openxmlformats.org/wordprocessingml/2006/main" xmlns:w14="http://schemas.microsoft.com/office/word/2010/wordml" xmlns:w15="http://schemas.microsoft.com/office/word/2012/wordml" xmlns:wpg="http://schemas.microsoft.com/office/word/2010/wordprocessingGroup" xmlns:wpi="http://schemas.microsoft.com/office/word/2010/wordprocessingInk" xmlns:wne="http://schemas.microsoft.com/office/word/2006/wordml" xmlns:wps="http://schemas.microsoft.com/office/word/2010/wordprocessingShape" mc:Ignorable="w14 w15 wp14">
   <w:p>
     <w:pPr>
       <w:spacing w:after="0" w:line="259" w:lineRule="auto"/>
@@ -3693,7 +5003,7 @@
 </file>
 
 <file path=word/footer2.xml><?xml version="1.0" encoding="utf-8"?>
-<w:ftr xmlns:wpc="http://schemas.microsoft.com/office/word/2010/wordprocessingCanvas" xmlns:cx="http://schemas.microsoft.com/office/drawing/2014/chartex" xmlns:cx1="http://schemas.microsoft.com/office/drawing/2015/9/8/chartex" xmlns:mc="http://schemas.openxmlformats.org/markup-compatibility/2006" xmlns:o="urn:schemas-microsoft-com:office:office" xmlns:r="http://schemas.openxmlformats.org/officeDocument/2006/relationships" xmlns:m="http://schemas.openxmlformats.org/officeDocument/2006/math" xmlns:v="urn:schemas-microsoft-com:vml" xmlns:wp14="http://schemas.microsoft.com/office/word/2010/wordprocessingDrawing" xmlns:wp="http://schemas.openxmlformats.org/drawingml/2006/wordprocessingDrawing" xmlns:w10="urn:schemas-microsoft-com:office:word" xmlns:w="http://schemas.openxmlformats.org/wordprocessingml/2006/main" xmlns:w14="http://schemas.microsoft.com/office/word/2010/wordml" xmlns:w15="http://schemas.microsoft.com/office/word/2012/wordml" xmlns:w16se="http://schemas.microsoft.com/office/word/2015/wordml/symex" xmlns:wpg="http://schemas.microsoft.com/office/word/2010/wordprocessingGroup" xmlns:wpi="http://schemas.microsoft.com/office/word/2010/wordprocessingInk" xmlns:wne="http://schemas.microsoft.com/office/word/2006/wordml" xmlns:wps="http://schemas.microsoft.com/office/word/2010/wordprocessingShape" mc:Ignorable="w14 w15 w16se wp14">
+<w:ftr xmlns:wpc="http://schemas.microsoft.com/office/word/2010/wordprocessingCanvas" xmlns:mc="http://schemas.openxmlformats.org/markup-compatibility/2006" xmlns:o="urn:schemas-microsoft-com:office:office" xmlns:r="http://schemas.openxmlformats.org/officeDocument/2006/relationships" xmlns:m="http://schemas.openxmlformats.org/officeDocument/2006/math" xmlns:v="urn:schemas-microsoft-com:vml" xmlns:wp14="http://schemas.microsoft.com/office/word/2010/wordprocessingDrawing" xmlns:wp="http://schemas.openxmlformats.org/drawingml/2006/wordprocessingDrawing" xmlns:w10="urn:schemas-microsoft-com:office:word" xmlns:w="http://schemas.openxmlformats.org/wordprocessingml/2006/main" xmlns:w14="http://schemas.microsoft.com/office/word/2010/wordml" xmlns:w15="http://schemas.microsoft.com/office/word/2012/wordml" xmlns:wpg="http://schemas.microsoft.com/office/word/2010/wordprocessingGroup" xmlns:wpi="http://schemas.microsoft.com/office/word/2010/wordprocessingInk" xmlns:wne="http://schemas.microsoft.com/office/word/2006/wordml" xmlns:wps="http://schemas.microsoft.com/office/word/2010/wordprocessingShape" mc:Ignorable="w14 w15 wp14">
   <w:p>
     <w:pPr>
       <w:spacing w:after="0" w:line="259" w:lineRule="auto"/>
@@ -3716,7 +5026,7 @@
       <w:rPr>
         <w:noProof/>
       </w:rPr>
-      <w:t>1</w:t>
+      <w:t>10</w:t>
     </w:r>
     <w:r>
       <w:fldChar w:fldCharType="end"/>
@@ -3769,7 +5079,7 @@
 </file>
 
 <file path=word/footer3.xml><?xml version="1.0" encoding="utf-8"?>
-<w:ftr xmlns:wpc="http://schemas.microsoft.com/office/word/2010/wordprocessingCanvas" xmlns:cx="http://schemas.microsoft.com/office/drawing/2014/chartex" xmlns:cx1="http://schemas.microsoft.com/office/drawing/2015/9/8/chartex" xmlns:mc="http://schemas.openxmlformats.org/markup-compatibility/2006" xmlns:o="urn:schemas-microsoft-com:office:office" xmlns:r="http://schemas.openxmlformats.org/officeDocument/2006/relationships" xmlns:m="http://schemas.openxmlformats.org/officeDocument/2006/math" xmlns:v="urn:schemas-microsoft-com:vml" xmlns:wp14="http://schemas.microsoft.com/office/word/2010/wordprocessingDrawing" xmlns:wp="http://schemas.openxmlformats.org/drawingml/2006/wordprocessingDrawing" xmlns:w10="urn:schemas-microsoft-com:office:word" xmlns:w="http://schemas.openxmlformats.org/wordprocessingml/2006/main" xmlns:w14="http://schemas.microsoft.com/office/word/2010/wordml" xmlns:w15="http://schemas.microsoft.com/office/word/2012/wordml" xmlns:w16se="http://schemas.microsoft.com/office/word/2015/wordml/symex" xmlns:wpg="http://schemas.microsoft.com/office/word/2010/wordprocessingGroup" xmlns:wpi="http://schemas.microsoft.com/office/word/2010/wordprocessingInk" xmlns:wne="http://schemas.microsoft.com/office/word/2006/wordml" xmlns:wps="http://schemas.microsoft.com/office/word/2010/wordprocessingShape" mc:Ignorable="w14 w15 w16se wp14">
+<w:ftr xmlns:wpc="http://schemas.microsoft.com/office/word/2010/wordprocessingCanvas" xmlns:mc="http://schemas.openxmlformats.org/markup-compatibility/2006" xmlns:o="urn:schemas-microsoft-com:office:office" xmlns:r="http://schemas.openxmlformats.org/officeDocument/2006/relationships" xmlns:m="http://schemas.openxmlformats.org/officeDocument/2006/math" xmlns:v="urn:schemas-microsoft-com:vml" xmlns:wp14="http://schemas.microsoft.com/office/word/2010/wordprocessingDrawing" xmlns:wp="http://schemas.openxmlformats.org/drawingml/2006/wordprocessingDrawing" xmlns:w10="urn:schemas-microsoft-com:office:word" xmlns:w="http://schemas.openxmlformats.org/wordprocessingml/2006/main" xmlns:w14="http://schemas.microsoft.com/office/word/2010/wordml" xmlns:w15="http://schemas.microsoft.com/office/word/2012/wordml" xmlns:wpg="http://schemas.microsoft.com/office/word/2010/wordprocessingGroup" xmlns:wpi="http://schemas.microsoft.com/office/word/2010/wordprocessingInk" xmlns:wne="http://schemas.microsoft.com/office/word/2006/wordml" xmlns:wps="http://schemas.microsoft.com/office/word/2010/wordprocessingShape" mc:Ignorable="w14 w15 wp14">
   <w:p>
     <w:pPr>
       <w:spacing w:after="0" w:line="259" w:lineRule="auto"/>
@@ -3833,7 +5143,7 @@
 </file>
 
 <file path=word/footnotes.xml><?xml version="1.0" encoding="utf-8"?>
-<w:footnotes xmlns:wpc="http://schemas.microsoft.com/office/word/2010/wordprocessingCanvas" xmlns:cx="http://schemas.microsoft.com/office/drawing/2014/chartex" xmlns:cx1="http://schemas.microsoft.com/office/drawing/2015/9/8/chartex" xmlns:mc="http://schemas.openxmlformats.org/markup-compatibility/2006" xmlns:o="urn:schemas-microsoft-com:office:office" xmlns:r="http://schemas.openxmlformats.org/officeDocument/2006/relationships" xmlns:m="http://schemas.openxmlformats.org/officeDocument/2006/math" xmlns:v="urn:schemas-microsoft-com:vml" xmlns:wp14="http://schemas.microsoft.com/office/word/2010/wordprocessingDrawing" xmlns:wp="http://schemas.openxmlformats.org/drawingml/2006/wordprocessingDrawing" xmlns:w10="urn:schemas-microsoft-com:office:word" xmlns:w="http://schemas.openxmlformats.org/wordprocessingml/2006/main" xmlns:w14="http://schemas.microsoft.com/office/word/2010/wordml" xmlns:w15="http://schemas.microsoft.com/office/word/2012/wordml" xmlns:w16se="http://schemas.microsoft.com/office/word/2015/wordml/symex" xmlns:wpg="http://schemas.microsoft.com/office/word/2010/wordprocessingGroup" xmlns:wpi="http://schemas.microsoft.com/office/word/2010/wordprocessingInk" xmlns:wne="http://schemas.microsoft.com/office/word/2006/wordml" xmlns:wps="http://schemas.microsoft.com/office/word/2010/wordprocessingShape" mc:Ignorable="w14 w15 w16se wp14">
+<w:footnotes xmlns:wpc="http://schemas.microsoft.com/office/word/2010/wordprocessingCanvas" xmlns:mc="http://schemas.openxmlformats.org/markup-compatibility/2006" xmlns:o="urn:schemas-microsoft-com:office:office" xmlns:r="http://schemas.openxmlformats.org/officeDocument/2006/relationships" xmlns:m="http://schemas.openxmlformats.org/officeDocument/2006/math" xmlns:v="urn:schemas-microsoft-com:vml" xmlns:wp14="http://schemas.microsoft.com/office/word/2010/wordprocessingDrawing" xmlns:wp="http://schemas.openxmlformats.org/drawingml/2006/wordprocessingDrawing" xmlns:w10="urn:schemas-microsoft-com:office:word" xmlns:w="http://schemas.openxmlformats.org/wordprocessingml/2006/main" xmlns:w14="http://schemas.microsoft.com/office/word/2010/wordml" xmlns:w15="http://schemas.microsoft.com/office/word/2012/wordml" xmlns:wpg="http://schemas.microsoft.com/office/word/2010/wordprocessingGroup" xmlns:wpi="http://schemas.microsoft.com/office/word/2010/wordprocessingInk" xmlns:wne="http://schemas.microsoft.com/office/word/2006/wordml" xmlns:wps="http://schemas.microsoft.com/office/word/2010/wordprocessingShape" mc:Ignorable="w14 w15 wp14">
   <w:footnote w:type="separator" w:id="-1">
     <w:p>
       <w:pPr>
@@ -3858,7 +5168,7 @@
 </file>
 
 <file path=word/header1.xml><?xml version="1.0" encoding="utf-8"?>
-<w:hdr xmlns:wpc="http://schemas.microsoft.com/office/word/2010/wordprocessingCanvas" xmlns:cx="http://schemas.microsoft.com/office/drawing/2014/chartex" xmlns:cx1="http://schemas.microsoft.com/office/drawing/2015/9/8/chartex" xmlns:mc="http://schemas.openxmlformats.org/markup-compatibility/2006" xmlns:o="urn:schemas-microsoft-com:office:office" xmlns:r="http://schemas.openxmlformats.org/officeDocument/2006/relationships" xmlns:m="http://schemas.openxmlformats.org/officeDocument/2006/math" xmlns:v="urn:schemas-microsoft-com:vml" xmlns:wp14="http://schemas.microsoft.com/office/word/2010/wordprocessingDrawing" xmlns:wp="http://schemas.openxmlformats.org/drawingml/2006/wordprocessingDrawing" xmlns:w10="urn:schemas-microsoft-com:office:word" xmlns:w="http://schemas.openxmlformats.org/wordprocessingml/2006/main" xmlns:w14="http://schemas.microsoft.com/office/word/2010/wordml" xmlns:w15="http://schemas.microsoft.com/office/word/2012/wordml" xmlns:w16se="http://schemas.microsoft.com/office/word/2015/wordml/symex" xmlns:wpg="http://schemas.microsoft.com/office/word/2010/wordprocessingGroup" xmlns:wpi="http://schemas.microsoft.com/office/word/2010/wordprocessingInk" xmlns:wne="http://schemas.microsoft.com/office/word/2006/wordml" xmlns:wps="http://schemas.microsoft.com/office/word/2010/wordprocessingShape" mc:Ignorable="w14 w15 w16se wp14">
+<w:hdr xmlns:wpc="http://schemas.microsoft.com/office/word/2010/wordprocessingCanvas" xmlns:mc="http://schemas.openxmlformats.org/markup-compatibility/2006" xmlns:o="urn:schemas-microsoft-com:office:office" xmlns:r="http://schemas.openxmlformats.org/officeDocument/2006/relationships" xmlns:m="http://schemas.openxmlformats.org/officeDocument/2006/math" xmlns:v="urn:schemas-microsoft-com:vml" xmlns:wp14="http://schemas.microsoft.com/office/word/2010/wordprocessingDrawing" xmlns:wp="http://schemas.openxmlformats.org/drawingml/2006/wordprocessingDrawing" xmlns:w10="urn:schemas-microsoft-com:office:word" xmlns:w="http://schemas.openxmlformats.org/wordprocessingml/2006/main" xmlns:w14="http://schemas.microsoft.com/office/word/2010/wordml" xmlns:w15="http://schemas.microsoft.com/office/word/2012/wordml" xmlns:wpg="http://schemas.microsoft.com/office/word/2010/wordprocessingGroup" xmlns:wpi="http://schemas.microsoft.com/office/word/2010/wordprocessingInk" xmlns:wne="http://schemas.microsoft.com/office/word/2006/wordml" xmlns:wps="http://schemas.microsoft.com/office/word/2010/wordprocessingShape" mc:Ignorable="w14 w15 wp14">
   <w:tbl>
     <w:tblPr>
       <w:tblStyle w:val="TableGrid"/>
@@ -4021,7 +5331,7 @@
 </file>
 
 <file path=word/header2.xml><?xml version="1.0" encoding="utf-8"?>
-<w:hdr xmlns:wpc="http://schemas.microsoft.com/office/word/2010/wordprocessingCanvas" xmlns:cx="http://schemas.microsoft.com/office/drawing/2014/chartex" xmlns:cx1="http://schemas.microsoft.com/office/drawing/2015/9/8/chartex" xmlns:mc="http://schemas.openxmlformats.org/markup-compatibility/2006" xmlns:o="urn:schemas-microsoft-com:office:office" xmlns:r="http://schemas.openxmlformats.org/officeDocument/2006/relationships" xmlns:m="http://schemas.openxmlformats.org/officeDocument/2006/math" xmlns:v="urn:schemas-microsoft-com:vml" xmlns:wp14="http://schemas.microsoft.com/office/word/2010/wordprocessingDrawing" xmlns:wp="http://schemas.openxmlformats.org/drawingml/2006/wordprocessingDrawing" xmlns:w10="urn:schemas-microsoft-com:office:word" xmlns:w="http://schemas.openxmlformats.org/wordprocessingml/2006/main" xmlns:w14="http://schemas.microsoft.com/office/word/2010/wordml" xmlns:w15="http://schemas.microsoft.com/office/word/2012/wordml" xmlns:w16se="http://schemas.microsoft.com/office/word/2015/wordml/symex" xmlns:wpg="http://schemas.microsoft.com/office/word/2010/wordprocessingGroup" xmlns:wpi="http://schemas.microsoft.com/office/word/2010/wordprocessingInk" xmlns:wne="http://schemas.microsoft.com/office/word/2006/wordml" xmlns:wps="http://schemas.microsoft.com/office/word/2010/wordprocessingShape" mc:Ignorable="w14 w15 w16se wp14">
+<w:hdr xmlns:wpc="http://schemas.microsoft.com/office/word/2010/wordprocessingCanvas" xmlns:mc="http://schemas.openxmlformats.org/markup-compatibility/2006" xmlns:o="urn:schemas-microsoft-com:office:office" xmlns:r="http://schemas.openxmlformats.org/officeDocument/2006/relationships" xmlns:m="http://schemas.openxmlformats.org/officeDocument/2006/math" xmlns:v="urn:schemas-microsoft-com:vml" xmlns:wp14="http://schemas.microsoft.com/office/word/2010/wordprocessingDrawing" xmlns:wp="http://schemas.openxmlformats.org/drawingml/2006/wordprocessingDrawing" xmlns:w10="urn:schemas-microsoft-com:office:word" xmlns:w="http://schemas.openxmlformats.org/wordprocessingml/2006/main" xmlns:w14="http://schemas.microsoft.com/office/word/2010/wordml" xmlns:w15="http://schemas.microsoft.com/office/word/2012/wordml" xmlns:wpg="http://schemas.microsoft.com/office/word/2010/wordprocessingGroup" xmlns:wpi="http://schemas.microsoft.com/office/word/2010/wordprocessingInk" xmlns:wne="http://schemas.microsoft.com/office/word/2006/wordml" xmlns:wps="http://schemas.microsoft.com/office/word/2010/wordprocessingShape" mc:Ignorable="w14 w15 wp14">
   <w:tbl>
     <w:tblPr>
       <w:tblStyle w:val="TableGrid"/>
@@ -4059,9 +5369,11 @@
             <w:spacing w:after="0" w:line="259" w:lineRule="auto"/>
             <w:ind w:left="0" w:firstLine="0"/>
           </w:pPr>
+          <w:proofErr w:type="spellStart"/>
           <w:r>
             <w:t>MazeMatics</w:t>
           </w:r>
+          <w:proofErr w:type="spellEnd"/>
           <w:r>
             <w:t xml:space="preserve"> - Educational Game System </w:t>
           </w:r>
@@ -4161,7 +5473,7 @@
 </file>
 
 <file path=word/header3.xml><?xml version="1.0" encoding="utf-8"?>
-<w:hdr xmlns:wpc="http://schemas.microsoft.com/office/word/2010/wordprocessingCanvas" xmlns:cx="http://schemas.microsoft.com/office/drawing/2014/chartex" xmlns:cx1="http://schemas.microsoft.com/office/drawing/2015/9/8/chartex" xmlns:mc="http://schemas.openxmlformats.org/markup-compatibility/2006" xmlns:o="urn:schemas-microsoft-com:office:office" xmlns:r="http://schemas.openxmlformats.org/officeDocument/2006/relationships" xmlns:m="http://schemas.openxmlformats.org/officeDocument/2006/math" xmlns:v="urn:schemas-microsoft-com:vml" xmlns:wp14="http://schemas.microsoft.com/office/word/2010/wordprocessingDrawing" xmlns:wp="http://schemas.openxmlformats.org/drawingml/2006/wordprocessingDrawing" xmlns:w10="urn:schemas-microsoft-com:office:word" xmlns:w="http://schemas.openxmlformats.org/wordprocessingml/2006/main" xmlns:w14="http://schemas.microsoft.com/office/word/2010/wordml" xmlns:w15="http://schemas.microsoft.com/office/word/2012/wordml" xmlns:w16se="http://schemas.microsoft.com/office/word/2015/wordml/symex" xmlns:wpg="http://schemas.microsoft.com/office/word/2010/wordprocessingGroup" xmlns:wpi="http://schemas.microsoft.com/office/word/2010/wordprocessingInk" xmlns:wne="http://schemas.microsoft.com/office/word/2006/wordml" xmlns:wps="http://schemas.microsoft.com/office/word/2010/wordprocessingShape" mc:Ignorable="w14 w15 w16se wp14">
+<w:hdr xmlns:wpc="http://schemas.microsoft.com/office/word/2010/wordprocessingCanvas" xmlns:mc="http://schemas.openxmlformats.org/markup-compatibility/2006" xmlns:o="urn:schemas-microsoft-com:office:office" xmlns:r="http://schemas.openxmlformats.org/officeDocument/2006/relationships" xmlns:m="http://schemas.openxmlformats.org/officeDocument/2006/math" xmlns:v="urn:schemas-microsoft-com:vml" xmlns:wp14="http://schemas.microsoft.com/office/word/2010/wordprocessingDrawing" xmlns:wp="http://schemas.openxmlformats.org/drawingml/2006/wordprocessingDrawing" xmlns:w10="urn:schemas-microsoft-com:office:word" xmlns:w="http://schemas.openxmlformats.org/wordprocessingml/2006/main" xmlns:w14="http://schemas.microsoft.com/office/word/2010/wordml" xmlns:w15="http://schemas.microsoft.com/office/word/2012/wordml" xmlns:wpg="http://schemas.microsoft.com/office/word/2010/wordprocessingGroup" xmlns:wpi="http://schemas.microsoft.com/office/word/2010/wordprocessingInk" xmlns:wne="http://schemas.microsoft.com/office/word/2006/wordml" xmlns:wps="http://schemas.microsoft.com/office/word/2010/wordprocessingShape" mc:Ignorable="w14 w15 wp14">
   <w:tbl>
     <w:tblPr>
       <w:tblStyle w:val="TableGrid"/>
@@ -4324,7 +5636,7 @@
 </file>
 
 <file path=word/numbering.xml><?xml version="1.0" encoding="utf-8"?>
-<w:numbering xmlns:wpc="http://schemas.microsoft.com/office/word/2010/wordprocessingCanvas" xmlns:cx="http://schemas.microsoft.com/office/drawing/2014/chartex" xmlns:cx1="http://schemas.microsoft.com/office/drawing/2015/9/8/chartex" xmlns:mc="http://schemas.openxmlformats.org/markup-compatibility/2006" xmlns:o="urn:schemas-microsoft-com:office:office" xmlns:r="http://schemas.openxmlformats.org/officeDocument/2006/relationships" xmlns:m="http://schemas.openxmlformats.org/officeDocument/2006/math" xmlns:v="urn:schemas-microsoft-com:vml" xmlns:wp14="http://schemas.microsoft.com/office/word/2010/wordprocessingDrawing" xmlns:wp="http://schemas.openxmlformats.org/drawingml/2006/wordprocessingDrawing" xmlns:w10="urn:schemas-microsoft-com:office:word" xmlns:w="http://schemas.openxmlformats.org/wordprocessingml/2006/main" xmlns:w14="http://schemas.microsoft.com/office/word/2010/wordml" xmlns:w15="http://schemas.microsoft.com/office/word/2012/wordml" xmlns:w16se="http://schemas.microsoft.com/office/word/2015/wordml/symex" xmlns:wpg="http://schemas.microsoft.com/office/word/2010/wordprocessingGroup" xmlns:wpi="http://schemas.microsoft.com/office/word/2010/wordprocessingInk" xmlns:wne="http://schemas.microsoft.com/office/word/2006/wordml" xmlns:wps="http://schemas.microsoft.com/office/word/2010/wordprocessingShape" mc:Ignorable="w14 w15 w16se wp14">
+<w:numbering xmlns:wpc="http://schemas.microsoft.com/office/word/2010/wordprocessingCanvas" xmlns:mc="http://schemas.openxmlformats.org/markup-compatibility/2006" xmlns:o="urn:schemas-microsoft-com:office:office" xmlns:r="http://schemas.openxmlformats.org/officeDocument/2006/relationships" xmlns:m="http://schemas.openxmlformats.org/officeDocument/2006/math" xmlns:v="urn:schemas-microsoft-com:vml" xmlns:wp14="http://schemas.microsoft.com/office/word/2010/wordprocessingDrawing" xmlns:wp="http://schemas.openxmlformats.org/drawingml/2006/wordprocessingDrawing" xmlns:w10="urn:schemas-microsoft-com:office:word" xmlns:w="http://schemas.openxmlformats.org/wordprocessingml/2006/main" xmlns:w14="http://schemas.microsoft.com/office/word/2010/wordml" xmlns:w15="http://schemas.microsoft.com/office/word/2012/wordml" xmlns:wpg="http://schemas.microsoft.com/office/word/2010/wordprocessingGroup" xmlns:wpi="http://schemas.microsoft.com/office/word/2010/wordprocessingInk" xmlns:wne="http://schemas.microsoft.com/office/word/2006/wordml" xmlns:wps="http://schemas.microsoft.com/office/word/2010/wordprocessingShape" mc:Ignorable="w14 w15 wp14">
   <w:abstractNum w:abstractNumId="0" w15:restartNumberingAfterBreak="0">
     <w:nsid w:val="04456850"/>
     <w:multiLevelType w:val="multilevel"/>
@@ -5386,6 +6698,95 @@
     </w:lvl>
   </w:abstractNum>
   <w:abstractNum w:abstractNumId="5" w15:restartNumberingAfterBreak="0">
+    <w:nsid w:val="1E531DD4"/>
+    <w:multiLevelType w:val="hybridMultilevel"/>
+    <w:tmpl w:val="904C5D8E"/>
+    <w:lvl w:ilvl="0" w:tplc="0409000F">
+      <w:start w:val="3"/>
+      <w:numFmt w:val="decimal"/>
+      <w:lvlText w:val="%1."/>
+      <w:lvlJc w:val="left"/>
+      <w:pPr>
+        <w:ind w:left="720" w:hanging="360"/>
+      </w:pPr>
+      <w:rPr>
+        <w:rFonts w:hint="default"/>
+      </w:rPr>
+    </w:lvl>
+    <w:lvl w:ilvl="1" w:tplc="04090019" w:tentative="1">
+      <w:start w:val="1"/>
+      <w:numFmt w:val="lowerLetter"/>
+      <w:lvlText w:val="%2."/>
+      <w:lvlJc w:val="left"/>
+      <w:pPr>
+        <w:ind w:left="1440" w:hanging="360"/>
+      </w:pPr>
+    </w:lvl>
+    <w:lvl w:ilvl="2" w:tplc="0409001B" w:tentative="1">
+      <w:start w:val="1"/>
+      <w:numFmt w:val="lowerRoman"/>
+      <w:lvlText w:val="%3."/>
+      <w:lvlJc w:val="right"/>
+      <w:pPr>
+        <w:ind w:left="2160" w:hanging="180"/>
+      </w:pPr>
+    </w:lvl>
+    <w:lvl w:ilvl="3" w:tplc="0409000F" w:tentative="1">
+      <w:start w:val="1"/>
+      <w:numFmt w:val="decimal"/>
+      <w:lvlText w:val="%4."/>
+      <w:lvlJc w:val="left"/>
+      <w:pPr>
+        <w:ind w:left="2880" w:hanging="360"/>
+      </w:pPr>
+    </w:lvl>
+    <w:lvl w:ilvl="4" w:tplc="04090019" w:tentative="1">
+      <w:start w:val="1"/>
+      <w:numFmt w:val="lowerLetter"/>
+      <w:lvlText w:val="%5."/>
+      <w:lvlJc w:val="left"/>
+      <w:pPr>
+        <w:ind w:left="3600" w:hanging="360"/>
+      </w:pPr>
+    </w:lvl>
+    <w:lvl w:ilvl="5" w:tplc="0409001B" w:tentative="1">
+      <w:start w:val="1"/>
+      <w:numFmt w:val="lowerRoman"/>
+      <w:lvlText w:val="%6."/>
+      <w:lvlJc w:val="right"/>
+      <w:pPr>
+        <w:ind w:left="4320" w:hanging="180"/>
+      </w:pPr>
+    </w:lvl>
+    <w:lvl w:ilvl="6" w:tplc="0409000F" w:tentative="1">
+      <w:start w:val="1"/>
+      <w:numFmt w:val="decimal"/>
+      <w:lvlText w:val="%7."/>
+      <w:lvlJc w:val="left"/>
+      <w:pPr>
+        <w:ind w:left="5040" w:hanging="360"/>
+      </w:pPr>
+    </w:lvl>
+    <w:lvl w:ilvl="7" w:tplc="04090019" w:tentative="1">
+      <w:start w:val="1"/>
+      <w:numFmt w:val="lowerLetter"/>
+      <w:lvlText w:val="%8."/>
+      <w:lvlJc w:val="left"/>
+      <w:pPr>
+        <w:ind w:left="5760" w:hanging="360"/>
+      </w:pPr>
+    </w:lvl>
+    <w:lvl w:ilvl="8" w:tplc="0409001B" w:tentative="1">
+      <w:start w:val="1"/>
+      <w:numFmt w:val="lowerRoman"/>
+      <w:lvlText w:val="%9."/>
+      <w:lvlJc w:val="right"/>
+      <w:pPr>
+        <w:ind w:left="6480" w:hanging="180"/>
+      </w:pPr>
+    </w:lvl>
+  </w:abstractNum>
+  <w:abstractNum w:abstractNumId="6" w15:restartNumberingAfterBreak="0">
     <w:nsid w:val="240D40C0"/>
     <w:multiLevelType w:val="hybridMultilevel"/>
     <w:tmpl w:val="B4DC0544"/>
@@ -5597,7 +6998,7 @@
       </w:rPr>
     </w:lvl>
   </w:abstractNum>
-  <w:abstractNum w:abstractNumId="6" w15:restartNumberingAfterBreak="0">
+  <w:abstractNum w:abstractNumId="7" w15:restartNumberingAfterBreak="0">
     <w:nsid w:val="29804F41"/>
     <w:multiLevelType w:val="multilevel"/>
     <w:tmpl w:val="8B0E0F86"/>
@@ -5810,7 +7211,120 @@
       </w:rPr>
     </w:lvl>
   </w:abstractNum>
-  <w:abstractNum w:abstractNumId="7" w15:restartNumberingAfterBreak="0">
+  <w:abstractNum w:abstractNumId="8" w15:restartNumberingAfterBreak="0">
+    <w:nsid w:val="2D5724B6"/>
+    <w:multiLevelType w:val="hybridMultilevel"/>
+    <w:tmpl w:val="2E0CEF30"/>
+    <w:lvl w:ilvl="0" w:tplc="04090001">
+      <w:start w:val="1"/>
+      <w:numFmt w:val="bullet"/>
+      <w:lvlText w:val=""/>
+      <w:lvlJc w:val="left"/>
+      <w:pPr>
+        <w:ind w:left="720" w:hanging="360"/>
+      </w:pPr>
+      <w:rPr>
+        <w:rFonts w:ascii="Symbol" w:hAnsi="Symbol" w:hint="default"/>
+      </w:rPr>
+    </w:lvl>
+    <w:lvl w:ilvl="1" w:tplc="04090003" w:tentative="1">
+      <w:start w:val="1"/>
+      <w:numFmt w:val="bullet"/>
+      <w:lvlText w:val="o"/>
+      <w:lvlJc w:val="left"/>
+      <w:pPr>
+        <w:ind w:left="1440" w:hanging="360"/>
+      </w:pPr>
+      <w:rPr>
+        <w:rFonts w:ascii="Courier New" w:hAnsi="Courier New" w:cs="Courier New" w:hint="default"/>
+      </w:rPr>
+    </w:lvl>
+    <w:lvl w:ilvl="2" w:tplc="04090005" w:tentative="1">
+      <w:start w:val="1"/>
+      <w:numFmt w:val="bullet"/>
+      <w:lvlText w:val=""/>
+      <w:lvlJc w:val="left"/>
+      <w:pPr>
+        <w:ind w:left="2160" w:hanging="360"/>
+      </w:pPr>
+      <w:rPr>
+        <w:rFonts w:ascii="Wingdings" w:hAnsi="Wingdings" w:hint="default"/>
+      </w:rPr>
+    </w:lvl>
+    <w:lvl w:ilvl="3" w:tplc="04090001" w:tentative="1">
+      <w:start w:val="1"/>
+      <w:numFmt w:val="bullet"/>
+      <w:lvlText w:val=""/>
+      <w:lvlJc w:val="left"/>
+      <w:pPr>
+        <w:ind w:left="2880" w:hanging="360"/>
+      </w:pPr>
+      <w:rPr>
+        <w:rFonts w:ascii="Symbol" w:hAnsi="Symbol" w:hint="default"/>
+      </w:rPr>
+    </w:lvl>
+    <w:lvl w:ilvl="4" w:tplc="04090003" w:tentative="1">
+      <w:start w:val="1"/>
+      <w:numFmt w:val="bullet"/>
+      <w:lvlText w:val="o"/>
+      <w:lvlJc w:val="left"/>
+      <w:pPr>
+        <w:ind w:left="3600" w:hanging="360"/>
+      </w:pPr>
+      <w:rPr>
+        <w:rFonts w:ascii="Courier New" w:hAnsi="Courier New" w:cs="Courier New" w:hint="default"/>
+      </w:rPr>
+    </w:lvl>
+    <w:lvl w:ilvl="5" w:tplc="04090005" w:tentative="1">
+      <w:start w:val="1"/>
+      <w:numFmt w:val="bullet"/>
+      <w:lvlText w:val=""/>
+      <w:lvlJc w:val="left"/>
+      <w:pPr>
+        <w:ind w:left="4320" w:hanging="360"/>
+      </w:pPr>
+      <w:rPr>
+        <w:rFonts w:ascii="Wingdings" w:hAnsi="Wingdings" w:hint="default"/>
+      </w:rPr>
+    </w:lvl>
+    <w:lvl w:ilvl="6" w:tplc="04090001" w:tentative="1">
+      <w:start w:val="1"/>
+      <w:numFmt w:val="bullet"/>
+      <w:lvlText w:val=""/>
+      <w:lvlJc w:val="left"/>
+      <w:pPr>
+        <w:ind w:left="5040" w:hanging="360"/>
+      </w:pPr>
+      <w:rPr>
+        <w:rFonts w:ascii="Symbol" w:hAnsi="Symbol" w:hint="default"/>
+      </w:rPr>
+    </w:lvl>
+    <w:lvl w:ilvl="7" w:tplc="04090003" w:tentative="1">
+      <w:start w:val="1"/>
+      <w:numFmt w:val="bullet"/>
+      <w:lvlText w:val="o"/>
+      <w:lvlJc w:val="left"/>
+      <w:pPr>
+        <w:ind w:left="5760" w:hanging="360"/>
+      </w:pPr>
+      <w:rPr>
+        <w:rFonts w:ascii="Courier New" w:hAnsi="Courier New" w:cs="Courier New" w:hint="default"/>
+      </w:rPr>
+    </w:lvl>
+    <w:lvl w:ilvl="8" w:tplc="04090005" w:tentative="1">
+      <w:start w:val="1"/>
+      <w:numFmt w:val="bullet"/>
+      <w:lvlText w:val=""/>
+      <w:lvlJc w:val="left"/>
+      <w:pPr>
+        <w:ind w:left="6480" w:hanging="360"/>
+      </w:pPr>
+      <w:rPr>
+        <w:rFonts w:ascii="Wingdings" w:hAnsi="Wingdings" w:hint="default"/>
+      </w:rPr>
+    </w:lvl>
+  </w:abstractNum>
+  <w:abstractNum w:abstractNumId="9" w15:restartNumberingAfterBreak="0">
     <w:nsid w:val="30364908"/>
     <w:multiLevelType w:val="hybridMultilevel"/>
     <w:tmpl w:val="FE827D2E"/>
@@ -6022,7 +7536,7 @@
       </w:rPr>
     </w:lvl>
   </w:abstractNum>
-  <w:abstractNum w:abstractNumId="8" w15:restartNumberingAfterBreak="0">
+  <w:abstractNum w:abstractNumId="10" w15:restartNumberingAfterBreak="0">
     <w:nsid w:val="37707438"/>
     <w:multiLevelType w:val="hybridMultilevel"/>
     <w:tmpl w:val="96829E46"/>
@@ -6234,7 +7748,7 @@
       </w:rPr>
     </w:lvl>
   </w:abstractNum>
-  <w:abstractNum w:abstractNumId="9" w15:restartNumberingAfterBreak="0">
+  <w:abstractNum w:abstractNumId="11" w15:restartNumberingAfterBreak="0">
     <w:nsid w:val="3C431E22"/>
     <w:multiLevelType w:val="hybridMultilevel"/>
     <w:tmpl w:val="4A4CA4AC"/>
@@ -6446,7 +7960,7 @@
       </w:rPr>
     </w:lvl>
   </w:abstractNum>
-  <w:abstractNum w:abstractNumId="10" w15:restartNumberingAfterBreak="0">
+  <w:abstractNum w:abstractNumId="12" w15:restartNumberingAfterBreak="0">
     <w:nsid w:val="4268535E"/>
     <w:multiLevelType w:val="hybridMultilevel"/>
     <w:tmpl w:val="1A521E22"/>
@@ -6658,7 +8172,201 @@
       </w:rPr>
     </w:lvl>
   </w:abstractNum>
-  <w:abstractNum w:abstractNumId="11" w15:restartNumberingAfterBreak="0">
+  <w:abstractNum w:abstractNumId="13" w15:restartNumberingAfterBreak="0">
+    <w:nsid w:val="56750F73"/>
+    <w:multiLevelType w:val="multilevel"/>
+    <w:tmpl w:val="AC98D616"/>
+    <w:lvl w:ilvl="0">
+      <w:start w:val="1"/>
+      <w:numFmt w:val="decimal"/>
+      <w:lvlText w:val="%1."/>
+      <w:lvlJc w:val="left"/>
+      <w:pPr>
+        <w:ind w:left="412" w:firstLine="0"/>
+      </w:pPr>
+      <w:rPr>
+        <w:rFonts w:ascii="Verdana" w:eastAsia="Verdana" w:hAnsi="Verdana" w:cs="Verdana" w:hint="default"/>
+        <w:b w:val="0"/>
+        <w:i w:val="0"/>
+        <w:strike w:val="0"/>
+        <w:dstrike w:val="0"/>
+        <w:color w:val="000000"/>
+        <w:sz w:val="20"/>
+        <w:szCs w:val="20"/>
+        <w:u w:val="none" w:color="000000"/>
+        <w:vertAlign w:val="baseline"/>
+      </w:rPr>
+    </w:lvl>
+    <w:lvl w:ilvl="1">
+      <w:start w:val="1"/>
+      <w:numFmt w:val="decimal"/>
+      <w:lvlText w:val="%1.%2"/>
+      <w:lvlJc w:val="left"/>
+      <w:pPr>
+        <w:ind w:left="1060" w:firstLine="0"/>
+      </w:pPr>
+      <w:rPr>
+        <w:rFonts w:ascii="Verdana" w:eastAsia="Verdana" w:hAnsi="Verdana" w:cs="Verdana" w:hint="default"/>
+        <w:b w:val="0"/>
+        <w:i w:val="0"/>
+        <w:strike w:val="0"/>
+        <w:dstrike w:val="0"/>
+        <w:color w:val="000000"/>
+        <w:sz w:val="20"/>
+        <w:szCs w:val="20"/>
+        <w:u w:val="none" w:color="000000"/>
+        <w:vertAlign w:val="baseline"/>
+      </w:rPr>
+    </w:lvl>
+    <w:lvl w:ilvl="2">
+      <w:start w:val="1"/>
+      <w:numFmt w:val="decimal"/>
+      <w:lvlText w:val="%1.%2.%3"/>
+      <w:lvlJc w:val="left"/>
+      <w:pPr>
+        <w:ind w:left="1728" w:firstLine="0"/>
+      </w:pPr>
+      <w:rPr>
+        <w:rFonts w:ascii="Verdana" w:eastAsia="Verdana" w:hAnsi="Verdana" w:cs="Verdana" w:hint="default"/>
+        <w:b w:val="0"/>
+        <w:i w:val="0"/>
+        <w:strike w:val="0"/>
+        <w:dstrike w:val="0"/>
+        <w:color w:val="000000"/>
+        <w:sz w:val="20"/>
+        <w:szCs w:val="20"/>
+        <w:u w:val="none" w:color="000000"/>
+        <w:vertAlign w:val="baseline"/>
+      </w:rPr>
+    </w:lvl>
+    <w:lvl w:ilvl="3">
+      <w:start w:val="1"/>
+      <w:numFmt w:val="decimal"/>
+      <w:lvlText w:val="%4"/>
+      <w:lvlJc w:val="left"/>
+      <w:pPr>
+        <w:ind w:left="1944" w:firstLine="0"/>
+      </w:pPr>
+      <w:rPr>
+        <w:rFonts w:ascii="Verdana" w:eastAsia="Verdana" w:hAnsi="Verdana" w:cs="Verdana" w:hint="default"/>
+        <w:b w:val="0"/>
+        <w:i w:val="0"/>
+        <w:strike w:val="0"/>
+        <w:dstrike w:val="0"/>
+        <w:color w:val="000000"/>
+        <w:sz w:val="20"/>
+        <w:szCs w:val="20"/>
+        <w:u w:val="none" w:color="000000"/>
+        <w:vertAlign w:val="baseline"/>
+      </w:rPr>
+    </w:lvl>
+    <w:lvl w:ilvl="4">
+      <w:start w:val="1"/>
+      <w:numFmt w:val="lowerLetter"/>
+      <w:lvlText w:val="%5"/>
+      <w:lvlJc w:val="left"/>
+      <w:pPr>
+        <w:ind w:left="2664" w:firstLine="0"/>
+      </w:pPr>
+      <w:rPr>
+        <w:rFonts w:ascii="Verdana" w:eastAsia="Verdana" w:hAnsi="Verdana" w:cs="Verdana" w:hint="default"/>
+        <w:b w:val="0"/>
+        <w:i w:val="0"/>
+        <w:strike w:val="0"/>
+        <w:dstrike w:val="0"/>
+        <w:color w:val="000000"/>
+        <w:sz w:val="20"/>
+        <w:szCs w:val="20"/>
+        <w:u w:val="none" w:color="000000"/>
+        <w:vertAlign w:val="baseline"/>
+      </w:rPr>
+    </w:lvl>
+    <w:lvl w:ilvl="5">
+      <w:start w:val="1"/>
+      <w:numFmt w:val="lowerRoman"/>
+      <w:lvlText w:val="%6"/>
+      <w:lvlJc w:val="left"/>
+      <w:pPr>
+        <w:ind w:left="3384" w:firstLine="0"/>
+      </w:pPr>
+      <w:rPr>
+        <w:rFonts w:ascii="Verdana" w:eastAsia="Verdana" w:hAnsi="Verdana" w:cs="Verdana" w:hint="default"/>
+        <w:b w:val="0"/>
+        <w:i w:val="0"/>
+        <w:strike w:val="0"/>
+        <w:dstrike w:val="0"/>
+        <w:color w:val="000000"/>
+        <w:sz w:val="20"/>
+        <w:szCs w:val="20"/>
+        <w:u w:val="none" w:color="000000"/>
+        <w:vertAlign w:val="baseline"/>
+      </w:rPr>
+    </w:lvl>
+    <w:lvl w:ilvl="6">
+      <w:start w:val="1"/>
+      <w:numFmt w:val="decimal"/>
+      <w:lvlText w:val="%7"/>
+      <w:lvlJc w:val="left"/>
+      <w:pPr>
+        <w:ind w:left="4104" w:firstLine="0"/>
+      </w:pPr>
+      <w:rPr>
+        <w:rFonts w:ascii="Verdana" w:eastAsia="Verdana" w:hAnsi="Verdana" w:cs="Verdana" w:hint="default"/>
+        <w:b w:val="0"/>
+        <w:i w:val="0"/>
+        <w:strike w:val="0"/>
+        <w:dstrike w:val="0"/>
+        <w:color w:val="000000"/>
+        <w:sz w:val="20"/>
+        <w:szCs w:val="20"/>
+        <w:u w:val="none" w:color="000000"/>
+        <w:vertAlign w:val="baseline"/>
+      </w:rPr>
+    </w:lvl>
+    <w:lvl w:ilvl="7">
+      <w:start w:val="1"/>
+      <w:numFmt w:val="lowerLetter"/>
+      <w:lvlText w:val="%8"/>
+      <w:lvlJc w:val="left"/>
+      <w:pPr>
+        <w:ind w:left="4824" w:firstLine="0"/>
+      </w:pPr>
+      <w:rPr>
+        <w:rFonts w:ascii="Verdana" w:eastAsia="Verdana" w:hAnsi="Verdana" w:cs="Verdana" w:hint="default"/>
+        <w:b w:val="0"/>
+        <w:i w:val="0"/>
+        <w:strike w:val="0"/>
+        <w:dstrike w:val="0"/>
+        <w:color w:val="000000"/>
+        <w:sz w:val="20"/>
+        <w:szCs w:val="20"/>
+        <w:u w:val="none" w:color="000000"/>
+        <w:vertAlign w:val="baseline"/>
+      </w:rPr>
+    </w:lvl>
+    <w:lvl w:ilvl="8">
+      <w:start w:val="1"/>
+      <w:numFmt w:val="lowerRoman"/>
+      <w:lvlText w:val="%9"/>
+      <w:lvlJc w:val="left"/>
+      <w:pPr>
+        <w:ind w:left="5544" w:firstLine="0"/>
+      </w:pPr>
+      <w:rPr>
+        <w:rFonts w:ascii="Verdana" w:eastAsia="Verdana" w:hAnsi="Verdana" w:cs="Verdana" w:hint="default"/>
+        <w:b w:val="0"/>
+        <w:i w:val="0"/>
+        <w:strike w:val="0"/>
+        <w:dstrike w:val="0"/>
+        <w:color w:val="000000"/>
+        <w:sz w:val="20"/>
+        <w:szCs w:val="20"/>
+        <w:u w:val="none" w:color="000000"/>
+        <w:vertAlign w:val="baseline"/>
+      </w:rPr>
+    </w:lvl>
+  </w:abstractNum>
+  <w:abstractNum w:abstractNumId="14" w15:restartNumberingAfterBreak="0">
     <w:nsid w:val="69DF6DFC"/>
     <w:multiLevelType w:val="hybridMultilevel"/>
     <w:tmpl w:val="333A878A"/>
@@ -6870,7 +8578,7 @@
       </w:rPr>
     </w:lvl>
   </w:abstractNum>
-  <w:abstractNum w:abstractNumId="12" w15:restartNumberingAfterBreak="0">
+  <w:abstractNum w:abstractNumId="15" w15:restartNumberingAfterBreak="0">
     <w:nsid w:val="7E1670E3"/>
     <w:multiLevelType w:val="multilevel"/>
     <w:tmpl w:val="043231E4"/>
@@ -6880,7 +8588,7 @@
       <w:lvlText w:val="%1."/>
       <w:lvlJc w:val="left"/>
       <w:pPr>
-        <w:ind w:left="412"/>
+        <w:ind w:left="1132"/>
       </w:pPr>
       <w:rPr>
         <w:rFonts w:ascii="Verdana" w:eastAsia="Verdana" w:hAnsi="Verdana" w:cs="Verdana"/>
@@ -6903,7 +8611,7 @@
       <w:lvlText w:val="%1.%2"/>
       <w:lvlJc w:val="left"/>
       <w:pPr>
-        <w:ind w:left="1060"/>
+        <w:ind w:left="1780"/>
       </w:pPr>
       <w:rPr>
         <w:rFonts w:ascii="Verdana" w:eastAsia="Verdana" w:hAnsi="Verdana" w:cs="Verdana"/>
@@ -6926,7 +8634,7 @@
       <w:lvlText w:val="%1.%2.%3"/>
       <w:lvlJc w:val="left"/>
       <w:pPr>
-        <w:ind w:left="1728"/>
+        <w:ind w:left="2448"/>
       </w:pPr>
       <w:rPr>
         <w:rFonts w:ascii="Verdana" w:eastAsia="Verdana" w:hAnsi="Verdana" w:cs="Verdana"/>
@@ -6949,7 +8657,7 @@
       <w:lvlText w:val="%4"/>
       <w:lvlJc w:val="left"/>
       <w:pPr>
-        <w:ind w:left="1944"/>
+        <w:ind w:left="2664"/>
       </w:pPr>
       <w:rPr>
         <w:rFonts w:ascii="Verdana" w:eastAsia="Verdana" w:hAnsi="Verdana" w:cs="Verdana"/>
@@ -6972,7 +8680,7 @@
       <w:lvlText w:val="%5"/>
       <w:lvlJc w:val="left"/>
       <w:pPr>
-        <w:ind w:left="2664"/>
+        <w:ind w:left="3384"/>
       </w:pPr>
       <w:rPr>
         <w:rFonts w:ascii="Verdana" w:eastAsia="Verdana" w:hAnsi="Verdana" w:cs="Verdana"/>
@@ -6995,7 +8703,7 @@
       <w:lvlText w:val="%6"/>
       <w:lvlJc w:val="left"/>
       <w:pPr>
-        <w:ind w:left="3384"/>
+        <w:ind w:left="4104"/>
       </w:pPr>
       <w:rPr>
         <w:rFonts w:ascii="Verdana" w:eastAsia="Verdana" w:hAnsi="Verdana" w:cs="Verdana"/>
@@ -7018,7 +8726,7 @@
       <w:lvlText w:val="%7"/>
       <w:lvlJc w:val="left"/>
       <w:pPr>
-        <w:ind w:left="4104"/>
+        <w:ind w:left="4824"/>
       </w:pPr>
       <w:rPr>
         <w:rFonts w:ascii="Verdana" w:eastAsia="Verdana" w:hAnsi="Verdana" w:cs="Verdana"/>
@@ -7041,7 +8749,7 @@
       <w:lvlText w:val="%8"/>
       <w:lvlJc w:val="left"/>
       <w:pPr>
-        <w:ind w:left="4824"/>
+        <w:ind w:left="5544"/>
       </w:pPr>
       <w:rPr>
         <w:rFonts w:ascii="Verdana" w:eastAsia="Verdana" w:hAnsi="Verdana" w:cs="Verdana"/>
@@ -7064,7 +8772,7 @@
       <w:lvlText w:val="%9"/>
       <w:lvlJc w:val="left"/>
       <w:pPr>
-        <w:ind w:left="5544"/>
+        <w:ind w:left="6264"/>
       </w:pPr>
       <w:rPr>
         <w:rFonts w:ascii="Verdana" w:eastAsia="Verdana" w:hAnsi="Verdana" w:cs="Verdana"/>
@@ -7083,22 +8791,22 @@
     </w:lvl>
   </w:abstractNum>
   <w:num w:numId="1">
-    <w:abstractNumId w:val="12"/>
+    <w:abstractNumId w:val="15"/>
   </w:num>
   <w:num w:numId="2">
-    <w:abstractNumId w:val="6"/>
+    <w:abstractNumId w:val="7"/>
   </w:num>
   <w:num w:numId="3">
     <w:abstractNumId w:val="0"/>
   </w:num>
   <w:num w:numId="4">
-    <w:abstractNumId w:val="8"/>
+    <w:abstractNumId w:val="10"/>
   </w:num>
   <w:num w:numId="5">
-    <w:abstractNumId w:val="7"/>
+    <w:abstractNumId w:val="9"/>
   </w:num>
   <w:num w:numId="6">
-    <w:abstractNumId w:val="5"/>
+    <w:abstractNumId w:val="6"/>
   </w:num>
   <w:num w:numId="7">
     <w:abstractNumId w:val="1"/>
@@ -7110,22 +8818,31 @@
     <w:abstractNumId w:val="3"/>
   </w:num>
   <w:num w:numId="10">
-    <w:abstractNumId w:val="11"/>
+    <w:abstractNumId w:val="14"/>
   </w:num>
   <w:num w:numId="11">
-    <w:abstractNumId w:val="10"/>
+    <w:abstractNumId w:val="12"/>
   </w:num>
   <w:num w:numId="12">
     <w:abstractNumId w:val="2"/>
   </w:num>
   <w:num w:numId="13">
-    <w:abstractNumId w:val="9"/>
+    <w:abstractNumId w:val="11"/>
+  </w:num>
+  <w:num w:numId="14">
+    <w:abstractNumId w:val="13"/>
+  </w:num>
+  <w:num w:numId="15">
+    <w:abstractNumId w:val="8"/>
+  </w:num>
+  <w:num w:numId="16">
+    <w:abstractNumId w:val="5"/>
   </w:num>
 </w:numbering>
 </file>
 
 <file path=word/styles.xml><?xml version="1.0" encoding="utf-8"?>
-<w:styles xmlns:mc="http://schemas.openxmlformats.org/markup-compatibility/2006" xmlns:r="http://schemas.openxmlformats.org/officeDocument/2006/relationships" xmlns:w="http://schemas.openxmlformats.org/wordprocessingml/2006/main" xmlns:w14="http://schemas.microsoft.com/office/word/2010/wordml" xmlns:w15="http://schemas.microsoft.com/office/word/2012/wordml" xmlns:w16se="http://schemas.microsoft.com/office/word/2015/wordml/symex" mc:Ignorable="w14 w15 w16se">
+<w:styles xmlns:mc="http://schemas.openxmlformats.org/markup-compatibility/2006" xmlns:r="http://schemas.openxmlformats.org/officeDocument/2006/relationships" xmlns:w="http://schemas.openxmlformats.org/wordprocessingml/2006/main" xmlns:w14="http://schemas.microsoft.com/office/word/2010/wordml" xmlns:w15="http://schemas.microsoft.com/office/word/2012/wordml" mc:Ignorable="w14 w15">
   <w:docDefaults>
     <w:rPrDefault>
       <w:rPr>
@@ -7693,6 +9410,17 @@
       </w:tblCellMar>
     </w:tblPr>
   </w:style>
+  <w:style w:type="paragraph" w:styleId="ListParagraph">
+    <w:name w:val="List Paragraph"/>
+    <w:basedOn w:val="Normal"/>
+    <w:uiPriority w:val="34"/>
+    <w:qFormat/>
+    <w:rsid w:val="002C4680"/>
+    <w:pPr>
+      <w:ind w:left="720"/>
+      <w:contextualSpacing/>
+    </w:pPr>
+  </w:style>
 </w:styles>
 </file>
 

</xml_diff>